<commit_message>
Added signed contract as PDF and word document.
</commit_message>
<xml_diff>
--- a/Documentation/Contract and Ethics/Contract.docx
+++ b/Documentation/Contract and Ethics/Contract.docx
@@ -310,27 +310,18 @@
           <w:rFonts w:ascii="Arial" w:hAnsi="Arial" w:cs="Arial"/>
         </w:rPr>
       </w:pPr>
-      <w:proofErr w:type="spellStart"/>
       <w:r>
         <w:rPr>
           <w:rFonts w:ascii="Arial" w:hAnsi="Arial" w:cs="Arial"/>
           <w:b/>
         </w:rPr>
-        <w:t>Boyun</w:t>
-      </w:r>
-      <w:proofErr w:type="spellEnd"/>
+        <w:t>Boyun Liu</w:t>
+      </w:r>
       <w:r>
         <w:rPr>
           <w:rFonts w:ascii="Arial" w:hAnsi="Arial" w:cs="Arial"/>
           <w:b/>
         </w:rPr>
-        <w:t xml:space="preserve"> Liu</w:t>
-      </w:r>
-      <w:r>
-        <w:rPr>
-          <w:rFonts w:ascii="Arial" w:hAnsi="Arial" w:cs="Arial"/>
-          <w:b/>
-        </w:rPr>
         <w:t xml:space="preserve"> </w:t>
       </w:r>
       <w:r>
@@ -338,23 +329,7 @@
           <w:rFonts w:ascii="Arial" w:hAnsi="Arial" w:cs="Arial"/>
           <w:bCs/>
         </w:rPr>
-        <w:t xml:space="preserve">a student </w:t>
-      </w:r>
-      <w:proofErr w:type="gramStart"/>
-      <w:r>
-        <w:rPr>
-          <w:rFonts w:ascii="Arial" w:hAnsi="Arial" w:cs="Arial"/>
-          <w:bCs/>
-        </w:rPr>
-        <w:t>of</w:t>
-      </w:r>
-      <w:proofErr w:type="gramEnd"/>
-      <w:r>
-        <w:rPr>
-          <w:rFonts w:ascii="Arial" w:hAnsi="Arial" w:cs="Arial"/>
-          <w:bCs/>
-        </w:rPr>
-        <w:t xml:space="preserve"> the University</w:t>
+        <w:t>a student of the University</w:t>
       </w:r>
       <w:r>
         <w:rPr>
@@ -396,21 +371,12 @@
           <w:rFonts w:ascii="Arial" w:hAnsi="Arial" w:cs="Arial"/>
         </w:rPr>
       </w:pPr>
-      <w:proofErr w:type="spellStart"/>
       <w:r>
         <w:rPr>
           <w:rFonts w:ascii="Arial" w:hAnsi="Arial" w:cs="Arial"/>
           <w:b/>
         </w:rPr>
-        <w:t>Geunyeong</w:t>
-      </w:r>
-      <w:proofErr w:type="spellEnd"/>
-      <w:r>
-        <w:rPr>
-          <w:rFonts w:ascii="Arial" w:hAnsi="Arial" w:cs="Arial"/>
-          <w:b/>
-        </w:rPr>
-        <w:t xml:space="preserve"> Kim</w:t>
+        <w:t>Geunyeong Kim</w:t>
       </w:r>
       <w:r>
         <w:rPr>
@@ -422,21 +388,7 @@
         <w:rPr>
           <w:rFonts w:ascii="Arial" w:hAnsi="Arial" w:cs="Arial"/>
         </w:rPr>
-        <w:t xml:space="preserve">a student </w:t>
-      </w:r>
-      <w:proofErr w:type="gramStart"/>
-      <w:r>
-        <w:rPr>
-          <w:rFonts w:ascii="Arial" w:hAnsi="Arial" w:cs="Arial"/>
-        </w:rPr>
-        <w:t>of</w:t>
-      </w:r>
-      <w:proofErr w:type="gramEnd"/>
-      <w:r>
-        <w:rPr>
-          <w:rFonts w:ascii="Arial" w:hAnsi="Arial" w:cs="Arial"/>
-        </w:rPr>
-        <w:t xml:space="preserve"> the University</w:t>
+        <w:t>a student of the University</w:t>
       </w:r>
       <w:r>
         <w:rPr>
@@ -471,21 +423,12 @@
           <w:rFonts w:ascii="Arial" w:hAnsi="Arial" w:cs="Arial"/>
         </w:rPr>
       </w:pPr>
-      <w:proofErr w:type="spellStart"/>
       <w:r>
         <w:rPr>
           <w:rFonts w:ascii="Arial" w:hAnsi="Arial" w:cs="Arial"/>
           <w:b/>
         </w:rPr>
-        <w:t>Zhiyuan</w:t>
-      </w:r>
-      <w:proofErr w:type="spellEnd"/>
-      <w:r>
-        <w:rPr>
-          <w:rFonts w:ascii="Arial" w:hAnsi="Arial" w:cs="Arial"/>
-          <w:b/>
-        </w:rPr>
-        <w:t xml:space="preserve"> Pang</w:t>
+        <w:t>Zhiyuan Pang</w:t>
       </w:r>
       <w:r>
         <w:rPr>
@@ -497,21 +440,7 @@
         <w:rPr>
           <w:rFonts w:ascii="Arial" w:hAnsi="Arial" w:cs="Arial"/>
         </w:rPr>
-        <w:t xml:space="preserve">a student </w:t>
-      </w:r>
-      <w:proofErr w:type="gramStart"/>
-      <w:r>
-        <w:rPr>
-          <w:rFonts w:ascii="Arial" w:hAnsi="Arial" w:cs="Arial"/>
-        </w:rPr>
-        <w:t>of</w:t>
-      </w:r>
-      <w:proofErr w:type="gramEnd"/>
-      <w:r>
-        <w:rPr>
-          <w:rFonts w:ascii="Arial" w:hAnsi="Arial" w:cs="Arial"/>
-        </w:rPr>
-        <w:t xml:space="preserve"> the University</w:t>
+        <w:t>a student of the University</w:t>
       </w:r>
       <w:r>
         <w:rPr>
@@ -532,21 +461,12 @@
           <w:rFonts w:ascii="Arial" w:hAnsi="Arial" w:cs="Arial"/>
         </w:rPr>
       </w:pPr>
-      <w:proofErr w:type="spellStart"/>
       <w:r>
         <w:rPr>
           <w:rFonts w:ascii="Arial" w:hAnsi="Arial" w:cs="Arial"/>
           <w:b/>
         </w:rPr>
-        <w:t>Haokun</w:t>
-      </w:r>
-      <w:proofErr w:type="spellEnd"/>
-      <w:r>
-        <w:rPr>
-          <w:rFonts w:ascii="Arial" w:hAnsi="Arial" w:cs="Arial"/>
-          <w:b/>
-        </w:rPr>
-        <w:t xml:space="preserve"> Sun</w:t>
+        <w:t>Haokun Sun</w:t>
       </w:r>
       <w:r>
         <w:rPr>
@@ -558,21 +478,7 @@
         <w:rPr>
           <w:rFonts w:ascii="Arial" w:hAnsi="Arial" w:cs="Arial"/>
         </w:rPr>
-        <w:t xml:space="preserve">a student </w:t>
-      </w:r>
-      <w:proofErr w:type="gramStart"/>
-      <w:r>
-        <w:rPr>
-          <w:rFonts w:ascii="Arial" w:hAnsi="Arial" w:cs="Arial"/>
-        </w:rPr>
-        <w:t>of</w:t>
-      </w:r>
-      <w:proofErr w:type="gramEnd"/>
-      <w:r>
-        <w:rPr>
-          <w:rFonts w:ascii="Arial" w:hAnsi="Arial" w:cs="Arial"/>
-        </w:rPr>
-        <w:t xml:space="preserve"> the University</w:t>
+        <w:t>a student of the University</w:t>
       </w:r>
       <w:r>
         <w:rPr>
@@ -612,21 +518,7 @@
         <w:rPr>
           <w:rFonts w:ascii="Arial" w:hAnsi="Arial" w:cs="Arial"/>
         </w:rPr>
-        <w:t xml:space="preserve">a student </w:t>
-      </w:r>
-      <w:proofErr w:type="gramStart"/>
-      <w:r>
-        <w:rPr>
-          <w:rFonts w:ascii="Arial" w:hAnsi="Arial" w:cs="Arial"/>
-        </w:rPr>
-        <w:t>of</w:t>
-      </w:r>
-      <w:proofErr w:type="gramEnd"/>
-      <w:r>
-        <w:rPr>
-          <w:rFonts w:ascii="Arial" w:hAnsi="Arial" w:cs="Arial"/>
-        </w:rPr>
-        <w:t xml:space="preserve"> the University</w:t>
+        <w:t>a student of the University</w:t>
       </w:r>
       <w:r>
         <w:rPr>
@@ -704,25 +596,7 @@
           <w:sz w:val="22"/>
           <w:szCs w:val="22"/>
         </w:rPr>
-        <w:t>(</w:t>
-      </w:r>
-      <w:proofErr w:type="gramStart"/>
-      <w:r>
-        <w:rPr>
-          <w:rFonts w:ascii="Arial" w:hAnsi="Arial" w:cs="Arial"/>
-          <w:sz w:val="22"/>
-          <w:szCs w:val="22"/>
-        </w:rPr>
-        <w:t>individually</w:t>
-      </w:r>
-      <w:proofErr w:type="gramEnd"/>
-      <w:r>
-        <w:rPr>
-          <w:rFonts w:ascii="Arial" w:hAnsi="Arial" w:cs="Arial"/>
-          <w:sz w:val="22"/>
-          <w:szCs w:val="22"/>
-        </w:rPr>
-        <w:t xml:space="preserve"> a “Party” and collectively “the Parties”)</w:t>
+        <w:t>(individually a “Party” and collectively “the Parties”)</w:t>
       </w:r>
     </w:p>
     <w:p>
@@ -803,9 +677,8 @@
           <w:color w:val="auto"/>
           <w:u w:val="single"/>
         </w:rPr>
-        <w:t xml:space="preserve">, the </w:t>
-      </w:r>
-      <w:proofErr w:type="gramStart"/>
+        <w:t>, the Company</w:t>
+      </w:r>
       <w:r>
         <w:rPr>
           <w:rStyle w:val="DeltaViewInsertion"/>
@@ -814,9 +687,38 @@
           <w:color w:val="auto"/>
           <w:u w:val="single"/>
         </w:rPr>
-        <w:t>Company</w:t>
-      </w:r>
-      <w:proofErr w:type="gramEnd"/>
+        <w:t xml:space="preserve"> and University of Bristol.  Therefore it is extremely important that you read this Agreement and ensure you understand the terms.</w:t>
+      </w:r>
+      <w:bookmarkEnd w:id="0"/>
+      <w:bookmarkEnd w:id="1"/>
+      <w:r>
+        <w:rPr>
+          <w:rFonts w:ascii="Arial" w:hAnsi="Arial" w:cs="Arial"/>
+          <w:b/>
+          <w:u w:val="single"/>
+        </w:rPr>
+        <w:t xml:space="preserve">  </w:t>
+      </w:r>
+      <w:bookmarkStart w:id="2" w:name="_DV_C731"/>
+      <w:bookmarkStart w:id="3" w:name="_Toc297553444"/>
+    </w:p>
+    <w:p>
+      <w:pPr>
+        <w:rPr>
+          <w:rFonts w:ascii="Arial" w:hAnsi="Arial" w:cs="Arial"/>
+          <w:b/>
+          <w:u w:val="single"/>
+        </w:rPr>
+      </w:pPr>
+    </w:p>
+    <w:p>
+      <w:pPr>
+        <w:rPr>
+          <w:rFonts w:ascii="Arial" w:hAnsi="Arial" w:cs="Arial"/>
+          <w:b/>
+          <w:u w:val="single"/>
+        </w:rPr>
+      </w:pPr>
       <w:r>
         <w:rPr>
           <w:rStyle w:val="DeltaViewInsertion"/>
@@ -825,113 +727,7 @@
           <w:color w:val="auto"/>
           <w:u w:val="single"/>
         </w:rPr>
-        <w:t xml:space="preserve"> and University of Bristol.  </w:t>
-      </w:r>
-      <w:proofErr w:type="gramStart"/>
-      <w:r>
-        <w:rPr>
-          <w:rStyle w:val="DeltaViewInsertion"/>
-          <w:rFonts w:ascii="Arial" w:hAnsi="Arial" w:cs="Arial"/>
-          <w:b/>
-          <w:color w:val="auto"/>
-          <w:u w:val="single"/>
-        </w:rPr>
-        <w:t>Therefore</w:t>
-      </w:r>
-      <w:proofErr w:type="gramEnd"/>
-      <w:r>
-        <w:rPr>
-          <w:rStyle w:val="DeltaViewInsertion"/>
-          <w:rFonts w:ascii="Arial" w:hAnsi="Arial" w:cs="Arial"/>
-          <w:b/>
-          <w:color w:val="auto"/>
-          <w:u w:val="single"/>
-        </w:rPr>
-        <w:t xml:space="preserve"> it is extremely important that you read this Agreement and ensure you understand the terms.</w:t>
-      </w:r>
-      <w:bookmarkEnd w:id="0"/>
-      <w:bookmarkEnd w:id="1"/>
-      <w:r>
-        <w:rPr>
-          <w:rFonts w:ascii="Arial" w:hAnsi="Arial" w:cs="Arial"/>
-          <w:b/>
-          <w:u w:val="single"/>
-        </w:rPr>
-        <w:t xml:space="preserve">  </w:t>
-      </w:r>
-      <w:bookmarkStart w:id="2" w:name="_DV_C731"/>
-      <w:bookmarkStart w:id="3" w:name="_Toc297553444"/>
-    </w:p>
-    <w:p>
-      <w:pPr>
-        <w:rPr>
-          <w:rFonts w:ascii="Arial" w:hAnsi="Arial" w:cs="Arial"/>
-          <w:b/>
-          <w:u w:val="single"/>
-        </w:rPr>
-      </w:pPr>
-    </w:p>
-    <w:p>
-      <w:pPr>
-        <w:rPr>
-          <w:rFonts w:ascii="Arial" w:hAnsi="Arial" w:cs="Arial"/>
-          <w:b/>
-          <w:u w:val="single"/>
-        </w:rPr>
-      </w:pPr>
-      <w:r>
-        <w:rPr>
-          <w:rStyle w:val="DeltaViewInsertion"/>
-          <w:rFonts w:ascii="Arial" w:hAnsi="Arial" w:cs="Arial"/>
-          <w:b/>
-          <w:color w:val="auto"/>
-          <w:u w:val="single"/>
-        </w:rPr>
-        <w:t xml:space="preserve">If you fail to comply with this </w:t>
-      </w:r>
-      <w:proofErr w:type="gramStart"/>
-      <w:r>
-        <w:rPr>
-          <w:rStyle w:val="DeltaViewInsertion"/>
-          <w:rFonts w:ascii="Arial" w:hAnsi="Arial" w:cs="Arial"/>
-          <w:b/>
-          <w:color w:val="auto"/>
-          <w:u w:val="single"/>
-        </w:rPr>
-        <w:t>Agreement</w:t>
-      </w:r>
-      <w:proofErr w:type="gramEnd"/>
-      <w:r>
-        <w:rPr>
-          <w:rStyle w:val="DeltaViewInsertion"/>
-          <w:rFonts w:ascii="Arial" w:hAnsi="Arial" w:cs="Arial"/>
-          <w:b/>
-          <w:color w:val="auto"/>
-          <w:u w:val="single"/>
-        </w:rPr>
-        <w:t xml:space="preserve"> you may be excluded from the Project.  If you are excluded from the </w:t>
-      </w:r>
-      <w:proofErr w:type="gramStart"/>
-      <w:r>
-        <w:rPr>
-          <w:rStyle w:val="DeltaViewInsertion"/>
-          <w:rFonts w:ascii="Arial" w:hAnsi="Arial" w:cs="Arial"/>
-          <w:b/>
-          <w:color w:val="auto"/>
-          <w:u w:val="single"/>
-        </w:rPr>
-        <w:t>Project</w:t>
-      </w:r>
-      <w:proofErr w:type="gramEnd"/>
-      <w:r>
-        <w:rPr>
-          <w:rStyle w:val="DeltaViewInsertion"/>
-          <w:rFonts w:ascii="Arial" w:hAnsi="Arial" w:cs="Arial"/>
-          <w:b/>
-          <w:color w:val="auto"/>
-          <w:u w:val="single"/>
-        </w:rPr>
-        <w:t xml:space="preserve"> </w:t>
+        <w:t xml:space="preserve">If you fail to comply with this Agreement you may be excluded from the Project.  If you are excluded from the Project </w:t>
       </w:r>
       <w:r>
         <w:rPr>
@@ -1154,7 +950,6 @@
         </w:rPr>
         <w:t xml:space="preserve">As part of the degree course the </w:t>
       </w:r>
-      <w:proofErr w:type="gramStart"/>
       <w:r>
         <w:rPr>
           <w:rFonts w:ascii="Arial" w:hAnsi="Arial" w:cs="Arial"/>
@@ -1163,7 +958,6 @@
         </w:rPr>
         <w:t>Students</w:t>
       </w:r>
-      <w:proofErr w:type="gramEnd"/>
       <w:r>
         <w:rPr>
           <w:rFonts w:ascii="Arial" w:hAnsi="Arial" w:cs="Arial"/>
@@ -1311,7 +1105,6 @@
         <w:lastRenderedPageBreak/>
         <w:t xml:space="preserve">The Parties acknowledge that the terms of this Agreement are to govern the conduct of the Project, enabling the </w:t>
       </w:r>
-      <w:proofErr w:type="gramStart"/>
       <w:r>
         <w:rPr>
           <w:rFonts w:ascii="Arial" w:hAnsi="Arial" w:cs="Arial"/>
@@ -1320,7 +1113,6 @@
         </w:rPr>
         <w:t>Students</w:t>
       </w:r>
-      <w:proofErr w:type="gramEnd"/>
       <w:r>
         <w:rPr>
           <w:rFonts w:ascii="Arial" w:hAnsi="Arial" w:cs="Arial"/>
@@ -1383,25 +1175,7 @@
           <w:sz w:val="22"/>
           <w:szCs w:val="22"/>
         </w:rPr>
-        <w:t xml:space="preserve">The Parties further acknowledge that </w:t>
-      </w:r>
-      <w:proofErr w:type="gramStart"/>
-      <w:r>
-        <w:rPr>
-          <w:rFonts w:ascii="Arial" w:hAnsi="Arial" w:cs="Arial"/>
-          <w:sz w:val="22"/>
-          <w:szCs w:val="22"/>
-        </w:rPr>
-        <w:t>in the course of</w:t>
-      </w:r>
-      <w:proofErr w:type="gramEnd"/>
-      <w:r>
-        <w:rPr>
-          <w:rFonts w:ascii="Arial" w:hAnsi="Arial" w:cs="Arial"/>
-          <w:sz w:val="22"/>
-          <w:szCs w:val="22"/>
-        </w:rPr>
-        <w:t xml:space="preserve"> the Project the Parties may be exposed to proprietary and commercially valuable information or materials of the Company and/or the University. </w:t>
+        <w:t xml:space="preserve">The Parties further acknowledge that in the course of the Project the Parties may be exposed to proprietary and commercially valuable information or materials of the Company and/or the University. </w:t>
       </w:r>
       <w:r>
         <w:rPr>
@@ -1452,7 +1226,6 @@
         </w:rPr>
         <w:t xml:space="preserve">The </w:t>
       </w:r>
-      <w:proofErr w:type="gramStart"/>
       <w:r>
         <w:rPr>
           <w:rFonts w:ascii="Arial" w:hAnsi="Arial" w:cs="Arial"/>
@@ -1461,7 +1234,6 @@
         </w:rPr>
         <w:t>Students</w:t>
       </w:r>
-      <w:proofErr w:type="gramEnd"/>
       <w:r>
         <w:rPr>
           <w:rFonts w:ascii="Arial" w:hAnsi="Arial" w:cs="Arial"/>
@@ -1605,16 +1377,7 @@
           <w:sz w:val="22"/>
           <w:szCs w:val="22"/>
         </w:rPr>
-        <w:t xml:space="preserve">means any company which directly or indirectly through one or more </w:t>
-      </w:r>
-      <w:proofErr w:type="gramStart"/>
-      <w:r>
-        <w:rPr>
-          <w:rFonts w:ascii="Arial" w:hAnsi="Arial" w:cs="Arial"/>
-          <w:sz w:val="22"/>
-          <w:szCs w:val="22"/>
-        </w:rPr>
-        <w:t>intermediar</w:t>
+        <w:t>means any company which directly or indirectly through one or more intermediar</w:t>
       </w:r>
       <w:r>
         <w:rPr>
@@ -1624,7 +1387,6 @@
         </w:rPr>
         <w:t>ies</w:t>
       </w:r>
-      <w:proofErr w:type="gramEnd"/>
       <w:r>
         <w:rPr>
           <w:rFonts w:ascii="Arial" w:hAnsi="Arial" w:cs="Arial"/>
@@ -1694,9 +1456,8 @@
           <w:b w:val="0"/>
           <w:szCs w:val="22"/>
         </w:rPr>
-        <w:t>Intellectual Property Rights and know-how (</w:t>
-      </w:r>
-      <w:proofErr w:type="spellStart"/>
+        <w:t xml:space="preserve">Intellectual Property Rights and know-how (i) belonging to </w:t>
+      </w:r>
       <w:r>
         <w:rPr>
           <w:rStyle w:val="Defterm"/>
@@ -1704,46 +1465,7 @@
           <w:b w:val="0"/>
           <w:szCs w:val="22"/>
         </w:rPr>
-        <w:t>i</w:t>
-      </w:r>
-      <w:proofErr w:type="spellEnd"/>
-      <w:r>
-        <w:rPr>
-          <w:rStyle w:val="Defterm"/>
-          <w:rFonts w:ascii="Arial" w:hAnsi="Arial" w:cs="Arial"/>
-          <w:b w:val="0"/>
-          <w:szCs w:val="22"/>
-        </w:rPr>
-        <w:t xml:space="preserve">) belonging to </w:t>
-      </w:r>
-      <w:r>
-        <w:rPr>
-          <w:rStyle w:val="Defterm"/>
-          <w:rFonts w:ascii="Arial" w:hAnsi="Arial" w:cs="Arial"/>
-          <w:b w:val="0"/>
-          <w:szCs w:val="22"/>
-        </w:rPr>
-        <w:t xml:space="preserve">the University, the Company, any </w:t>
-      </w:r>
-      <w:proofErr w:type="gramStart"/>
-      <w:r>
-        <w:rPr>
-          <w:rStyle w:val="Defterm"/>
-          <w:rFonts w:ascii="Arial" w:hAnsi="Arial" w:cs="Arial"/>
-          <w:b w:val="0"/>
-          <w:szCs w:val="22"/>
-        </w:rPr>
-        <w:t>Affiliate</w:t>
-      </w:r>
-      <w:proofErr w:type="gramEnd"/>
-      <w:r>
-        <w:rPr>
-          <w:rStyle w:val="Defterm"/>
-          <w:rFonts w:ascii="Arial" w:hAnsi="Arial" w:cs="Arial"/>
-          <w:b w:val="0"/>
-          <w:szCs w:val="22"/>
-        </w:rPr>
-        <w:t xml:space="preserve"> </w:t>
+        <w:t xml:space="preserve">the University, the Company, any Affiliate </w:t>
       </w:r>
       <w:r>
         <w:rPr>
@@ -1881,20 +1603,8 @@
           <w:sz w:val="22"/>
           <w:szCs w:val="22"/>
         </w:rPr>
-        <w:t xml:space="preserve">Jonathon </w:t>
-      </w:r>
-      <w:proofErr w:type="gramStart"/>
-      <w:r>
-        <w:rPr>
-          <w:rFonts w:ascii="Arial" w:hAnsi="Arial" w:cs="Arial"/>
-          <w:b/>
-          <w:bCs/>
-          <w:sz w:val="22"/>
-          <w:szCs w:val="22"/>
-        </w:rPr>
-        <w:t>Pleat</w:t>
-      </w:r>
-      <w:proofErr w:type="gramEnd"/>
+        <w:t>Jonathon Pleat</w:t>
+      </w:r>
       <w:r>
         <w:rPr>
           <w:rFonts w:ascii="Arial" w:hAnsi="Arial" w:cs="Arial"/>
@@ -1963,7 +1673,6 @@
         </w:rPr>
         <w:tab/>
       </w:r>
-      <w:proofErr w:type="gramStart"/>
       <w:r>
         <w:rPr>
           <w:rFonts w:ascii="Arial" w:hAnsi="Arial" w:cs="Arial"/>
@@ -1972,7 +1681,6 @@
         </w:rPr>
         <w:t>means :</w:t>
       </w:r>
-      <w:proofErr w:type="gramEnd"/>
     </w:p>
     <w:p>
       <w:pPr>
@@ -1993,18 +1701,8 @@
           <w:sz w:val="22"/>
           <w:szCs w:val="22"/>
         </w:rPr>
-        <w:t xml:space="preserve">such Background IP, proprietary information and data supplied by a Party or any </w:t>
-      </w:r>
-      <w:proofErr w:type="gramStart"/>
-      <w:r>
-        <w:rPr>
-          <w:rFonts w:ascii="Arial" w:hAnsi="Arial" w:cs="Arial"/>
-          <w:sz w:val="22"/>
-          <w:szCs w:val="22"/>
-        </w:rPr>
-        <w:t>Affiliate;</w:t>
-      </w:r>
-      <w:proofErr w:type="gramEnd"/>
+        <w:t>such Background IP, proprietary information and data supplied by a Party or any Affiliate;</w:t>
+      </w:r>
     </w:p>
     <w:p>
       <w:pPr>
@@ -2090,18 +1788,8 @@
           <w:sz w:val="22"/>
           <w:szCs w:val="22"/>
         </w:rPr>
-        <w:t xml:space="preserve"> other than a </w:t>
-      </w:r>
-      <w:proofErr w:type="gramStart"/>
-      <w:r>
-        <w:rPr>
-          <w:rFonts w:ascii="Arial" w:hAnsi="Arial" w:cs="Arial"/>
-          <w:sz w:val="22"/>
-          <w:szCs w:val="22"/>
-        </w:rPr>
-        <w:t>Student</w:t>
-      </w:r>
-      <w:proofErr w:type="gramEnd"/>
+        <w:t xml:space="preserve"> other than a Student</w:t>
+      </w:r>
       <w:r>
         <w:rPr>
           <w:rFonts w:ascii="Arial" w:hAnsi="Arial" w:cs="Arial"/>
@@ -2153,18 +1841,8 @@
           <w:szCs w:val="22"/>
         </w:rPr>
         <w:tab/>
-        <w:t xml:space="preserve">means Intellectual Property Rights arising directly as a result of the </w:t>
-      </w:r>
-      <w:proofErr w:type="gramStart"/>
-      <w:r>
-        <w:rPr>
-          <w:rFonts w:ascii="Arial" w:hAnsi="Arial" w:cs="Arial"/>
-          <w:sz w:val="22"/>
-          <w:szCs w:val="22"/>
-        </w:rPr>
-        <w:t>Project;</w:t>
-      </w:r>
-      <w:proofErr w:type="gramEnd"/>
+        <w:t>means Intellectual Property Rights arising directly as a result of the Project;</w:t>
+      </w:r>
     </w:p>
     <w:p>
       <w:pPr>
@@ -2361,7 +2039,6 @@
         </w:rPr>
         <w:t xml:space="preserve">to be performed by the </w:t>
       </w:r>
-      <w:proofErr w:type="gramStart"/>
       <w:r>
         <w:rPr>
           <w:rFonts w:ascii="Arial" w:hAnsi="Arial" w:cs="Arial"/>
@@ -2370,7 +2047,6 @@
         </w:rPr>
         <w:t>Students</w:t>
       </w:r>
-      <w:proofErr w:type="gramEnd"/>
       <w:r>
         <w:rPr>
           <w:rFonts w:ascii="Arial" w:hAnsi="Arial" w:cs="Arial"/>
@@ -2541,9 +2217,78 @@
           <w:sz w:val="22"/>
           <w:szCs w:val="22"/>
         </w:rPr>
-        <w:t xml:space="preserve"> May </w:t>
-      </w:r>
-      <w:proofErr w:type="gramStart"/>
+        <w:t xml:space="preserve"> May 2023</w:t>
+      </w:r>
+      <w:r>
+        <w:rPr>
+          <w:rFonts w:ascii="Arial" w:hAnsi="Arial" w:cs="Arial"/>
+          <w:sz w:val="22"/>
+          <w:szCs w:val="22"/>
+        </w:rPr>
+        <w:t>;</w:t>
+      </w:r>
+    </w:p>
+    <w:p>
+      <w:pPr>
+        <w:ind w:left="4253" w:hanging="3544"/>
+        <w:rPr>
+          <w:rFonts w:ascii="Arial" w:hAnsi="Arial" w:cs="Arial"/>
+          <w:sz w:val="22"/>
+          <w:szCs w:val="22"/>
+        </w:rPr>
+      </w:pPr>
+    </w:p>
+    <w:p>
+      <w:pPr>
+        <w:pStyle w:val="BodyTextIndent3"/>
+        <w:ind w:left="4253" w:hanging="3544"/>
+        <w:rPr>
+          <w:rFonts w:ascii="Arial" w:hAnsi="Arial" w:cs="Arial"/>
+          <w:sz w:val="22"/>
+          <w:szCs w:val="22"/>
+        </w:rPr>
+      </w:pPr>
+      <w:r>
+        <w:rPr>
+          <w:rFonts w:ascii="Arial" w:hAnsi="Arial" w:cs="Arial"/>
+          <w:sz w:val="22"/>
+          <w:szCs w:val="22"/>
+        </w:rPr>
+        <w:t xml:space="preserve">University </w:t>
+      </w:r>
+      <w:r>
+        <w:rPr>
+          <w:rFonts w:ascii="Arial" w:hAnsi="Arial" w:cs="Arial"/>
+          <w:sz w:val="22"/>
+          <w:szCs w:val="22"/>
+        </w:rPr>
+        <w:t xml:space="preserve">Project </w:t>
+      </w:r>
+      <w:r>
+        <w:rPr>
+          <w:rFonts w:ascii="Arial" w:hAnsi="Arial" w:cs="Arial"/>
+          <w:sz w:val="22"/>
+          <w:szCs w:val="22"/>
+        </w:rPr>
+        <w:t>Mentor</w:t>
+      </w:r>
+      <w:r>
+        <w:rPr>
+          <w:rFonts w:ascii="Arial" w:hAnsi="Arial" w:cs="Arial"/>
+          <w:b/>
+          <w:sz w:val="22"/>
+          <w:szCs w:val="22"/>
+        </w:rPr>
+        <w:tab/>
+      </w:r>
+      <w:r>
+        <w:rPr>
+          <w:rFonts w:ascii="Arial" w:hAnsi="Arial" w:cs="Arial"/>
+          <w:sz w:val="22"/>
+          <w:szCs w:val="22"/>
+        </w:rPr>
+        <w:t xml:space="preserve">means </w:t>
+      </w:r>
       <w:r>
         <w:rPr>
           <w:rFonts w:ascii="Arial" w:hAnsi="Arial" w:cs="Arial"/>
@@ -2552,27 +2297,64 @@
           <w:sz w:val="22"/>
           <w:szCs w:val="22"/>
         </w:rPr>
-        <w:t>2023</w:t>
-      </w:r>
-      <w:r>
-        <w:rPr>
-          <w:rFonts w:ascii="Arial" w:hAnsi="Arial" w:cs="Arial"/>
-          <w:sz w:val="22"/>
-          <w:szCs w:val="22"/>
-        </w:rPr>
-        <w:t>;</w:t>
-      </w:r>
-      <w:proofErr w:type="gramEnd"/>
-    </w:p>
-    <w:p>
-      <w:pPr>
-        <w:ind w:left="4253" w:hanging="3544"/>
-        <w:rPr>
-          <w:rFonts w:ascii="Arial" w:hAnsi="Arial" w:cs="Arial"/>
-          <w:sz w:val="22"/>
-          <w:szCs w:val="22"/>
-        </w:rPr>
-      </w:pPr>
+        <w:t>Joanne Lin</w:t>
+      </w:r>
+      <w:r>
+        <w:rPr>
+          <w:rFonts w:ascii="Arial" w:hAnsi="Arial" w:cs="Arial"/>
+          <w:sz w:val="22"/>
+          <w:szCs w:val="22"/>
+        </w:rPr>
+        <w:t xml:space="preserve"> </w:t>
+      </w:r>
+      <w:r>
+        <w:rPr>
+          <w:rFonts w:ascii="Arial" w:hAnsi="Arial" w:cs="Arial"/>
+          <w:sz w:val="22"/>
+          <w:szCs w:val="22"/>
+        </w:rPr>
+        <w:t xml:space="preserve">or </w:t>
+      </w:r>
+      <w:r>
+        <w:rPr>
+          <w:rFonts w:ascii="Arial" w:hAnsi="Arial" w:cs="Arial"/>
+          <w:sz w:val="22"/>
+          <w:szCs w:val="22"/>
+        </w:rPr>
+        <w:t xml:space="preserve">such </w:t>
+      </w:r>
+      <w:r>
+        <w:rPr>
+          <w:rFonts w:ascii="Arial" w:hAnsi="Arial" w:cs="Arial"/>
+          <w:sz w:val="22"/>
+          <w:szCs w:val="22"/>
+        </w:rPr>
+        <w:t xml:space="preserve">other </w:t>
+      </w:r>
+      <w:r>
+        <w:rPr>
+          <w:rFonts w:ascii="Arial" w:hAnsi="Arial" w:cs="Arial"/>
+          <w:sz w:val="22"/>
+          <w:szCs w:val="22"/>
+        </w:rPr>
+        <w:t>person nominated by the University</w:t>
+      </w:r>
+      <w:r>
+        <w:rPr>
+          <w:rFonts w:ascii="Arial" w:hAnsi="Arial" w:cs="Arial"/>
+          <w:sz w:val="22"/>
+          <w:szCs w:val="22"/>
+        </w:rPr>
+        <w:t xml:space="preserve"> </w:t>
+      </w:r>
+      <w:r>
+        <w:rPr>
+          <w:rFonts w:ascii="Arial" w:hAnsi="Arial" w:cs="Arial"/>
+          <w:sz w:val="22"/>
+          <w:szCs w:val="22"/>
+        </w:rPr>
+        <w:t>from time to time</w:t>
+      </w:r>
     </w:p>
     <w:p>
       <w:pPr>
@@ -2584,125 +2366,6 @@
           <w:szCs w:val="22"/>
         </w:rPr>
       </w:pPr>
-      <w:r>
-        <w:rPr>
-          <w:rFonts w:ascii="Arial" w:hAnsi="Arial" w:cs="Arial"/>
-          <w:sz w:val="22"/>
-          <w:szCs w:val="22"/>
-        </w:rPr>
-        <w:t xml:space="preserve">University </w:t>
-      </w:r>
-      <w:r>
-        <w:rPr>
-          <w:rFonts w:ascii="Arial" w:hAnsi="Arial" w:cs="Arial"/>
-          <w:sz w:val="22"/>
-          <w:szCs w:val="22"/>
-        </w:rPr>
-        <w:t xml:space="preserve">Project </w:t>
-      </w:r>
-      <w:r>
-        <w:rPr>
-          <w:rFonts w:ascii="Arial" w:hAnsi="Arial" w:cs="Arial"/>
-          <w:sz w:val="22"/>
-          <w:szCs w:val="22"/>
-        </w:rPr>
-        <w:t>Mentor</w:t>
-      </w:r>
-      <w:r>
-        <w:rPr>
-          <w:rFonts w:ascii="Arial" w:hAnsi="Arial" w:cs="Arial"/>
-          <w:b/>
-          <w:sz w:val="22"/>
-          <w:szCs w:val="22"/>
-        </w:rPr>
-        <w:tab/>
-      </w:r>
-      <w:r>
-        <w:rPr>
-          <w:rFonts w:ascii="Arial" w:hAnsi="Arial" w:cs="Arial"/>
-          <w:sz w:val="22"/>
-          <w:szCs w:val="22"/>
-        </w:rPr>
-        <w:t xml:space="preserve">means </w:t>
-      </w:r>
-      <w:r>
-        <w:rPr>
-          <w:rFonts w:ascii="Arial" w:hAnsi="Arial" w:cs="Arial"/>
-          <w:b/>
-          <w:bCs/>
-          <w:sz w:val="22"/>
-          <w:szCs w:val="22"/>
-        </w:rPr>
-        <w:t xml:space="preserve">Joanne </w:t>
-      </w:r>
-      <w:proofErr w:type="gramStart"/>
-      <w:r>
-        <w:rPr>
-          <w:rFonts w:ascii="Arial" w:hAnsi="Arial" w:cs="Arial"/>
-          <w:b/>
-          <w:bCs/>
-          <w:sz w:val="22"/>
-          <w:szCs w:val="22"/>
-        </w:rPr>
-        <w:t>Lin</w:t>
-      </w:r>
-      <w:proofErr w:type="gramEnd"/>
-      <w:r>
-        <w:rPr>
-          <w:rFonts w:ascii="Arial" w:hAnsi="Arial" w:cs="Arial"/>
-          <w:sz w:val="22"/>
-          <w:szCs w:val="22"/>
-        </w:rPr>
-        <w:t xml:space="preserve"> </w:t>
-      </w:r>
-      <w:r>
-        <w:rPr>
-          <w:rFonts w:ascii="Arial" w:hAnsi="Arial" w:cs="Arial"/>
-          <w:sz w:val="22"/>
-          <w:szCs w:val="22"/>
-        </w:rPr>
-        <w:t xml:space="preserve">or </w:t>
-      </w:r>
-      <w:r>
-        <w:rPr>
-          <w:rFonts w:ascii="Arial" w:hAnsi="Arial" w:cs="Arial"/>
-          <w:sz w:val="22"/>
-          <w:szCs w:val="22"/>
-        </w:rPr>
-        <w:t xml:space="preserve">such </w:t>
-      </w:r>
-      <w:r>
-        <w:rPr>
-          <w:rFonts w:ascii="Arial" w:hAnsi="Arial" w:cs="Arial"/>
-          <w:sz w:val="22"/>
-          <w:szCs w:val="22"/>
-        </w:rPr>
-        <w:t xml:space="preserve">other </w:t>
-      </w:r>
-      <w:r>
-        <w:rPr>
-          <w:rFonts w:ascii="Arial" w:hAnsi="Arial" w:cs="Arial"/>
-          <w:sz w:val="22"/>
-          <w:szCs w:val="22"/>
-        </w:rPr>
-        <w:t>person nominated by the University</w:t>
-      </w:r>
-      <w:r>
-        <w:rPr>
-          <w:rFonts w:ascii="Arial" w:hAnsi="Arial" w:cs="Arial"/>
-          <w:sz w:val="22"/>
-          <w:szCs w:val="22"/>
-        </w:rPr>
-        <w:t xml:space="preserve"> </w:t>
-      </w:r>
-      <w:r>
-        <w:rPr>
-          <w:rFonts w:ascii="Arial" w:hAnsi="Arial" w:cs="Arial"/>
-          <w:sz w:val="22"/>
-          <w:szCs w:val="22"/>
-        </w:rPr>
-        <w:t>from time to time</w:t>
-      </w:r>
     </w:p>
     <w:p>
       <w:pPr>
@@ -2714,17 +2377,6 @@
           <w:szCs w:val="22"/>
         </w:rPr>
       </w:pPr>
-    </w:p>
-    <w:p>
-      <w:pPr>
-        <w:pStyle w:val="BodyTextIndent3"/>
-        <w:ind w:left="4253" w:hanging="3544"/>
-        <w:rPr>
-          <w:rFonts w:ascii="Arial" w:hAnsi="Arial" w:cs="Arial"/>
-          <w:sz w:val="22"/>
-          <w:szCs w:val="22"/>
-        </w:rPr>
-      </w:pPr>
       <w:r>
         <w:rPr>
           <w:rFonts w:ascii="Arial" w:hAnsi="Arial" w:cs="Arial"/>
@@ -2756,25 +2408,7 @@
           <w:sz w:val="22"/>
           <w:szCs w:val="22"/>
         </w:rPr>
-        <w:t xml:space="preserve">Daniel </w:t>
-      </w:r>
-      <w:proofErr w:type="spellStart"/>
-      <w:r>
-        <w:rPr>
-          <w:rFonts w:ascii="Arial" w:hAnsi="Arial" w:cs="Arial"/>
-          <w:sz w:val="22"/>
-          <w:szCs w:val="22"/>
-        </w:rPr>
-        <w:t>Schien</w:t>
-      </w:r>
-      <w:proofErr w:type="spellEnd"/>
-      <w:r>
-        <w:rPr>
-          <w:rFonts w:ascii="Arial" w:hAnsi="Arial" w:cs="Arial"/>
-          <w:sz w:val="22"/>
-          <w:szCs w:val="22"/>
-        </w:rPr>
-        <w:t xml:space="preserve"> and Simon Lock</w:t>
+        <w:t>Daniel Schien and Simon Lock</w:t>
       </w:r>
     </w:p>
     <w:p>
@@ -2832,29 +2466,7 @@
           <w:sz w:val="22"/>
           <w:szCs w:val="22"/>
         </w:rPr>
-        <w:t xml:space="preserve">Clause, </w:t>
-      </w:r>
-      <w:proofErr w:type="gramStart"/>
-      <w:r>
-        <w:rPr>
-          <w:rFonts w:ascii="Arial" w:hAnsi="Arial" w:cs="Arial"/>
-          <w:b w:val="0"/>
-          <w:color w:val="000000" w:themeColor="text1"/>
-          <w:sz w:val="22"/>
-          <w:szCs w:val="22"/>
-        </w:rPr>
-        <w:t>schedule</w:t>
-      </w:r>
-      <w:proofErr w:type="gramEnd"/>
-      <w:r>
-        <w:rPr>
-          <w:rFonts w:ascii="Arial" w:hAnsi="Arial" w:cs="Arial"/>
-          <w:b w:val="0"/>
-          <w:color w:val="000000" w:themeColor="text1"/>
-          <w:sz w:val="22"/>
-          <w:szCs w:val="22"/>
-        </w:rPr>
-        <w:t xml:space="preserve"> and paragraph headings shall not affect the interpretation of this Agreement.</w:t>
+        <w:t>Clause, schedule and paragraph headings shall not affect the interpretation of this Agreement.</w:t>
       </w:r>
     </w:p>
     <w:p>
@@ -2888,29 +2500,7 @@
           <w:sz w:val="22"/>
           <w:szCs w:val="22"/>
         </w:rPr>
-        <w:t>A person includes a natural person, corporate or unincorporated body (</w:t>
-      </w:r>
-      <w:proofErr w:type="gramStart"/>
-      <w:r>
-        <w:rPr>
-          <w:rFonts w:ascii="Arial" w:hAnsi="Arial" w:cs="Arial"/>
-          <w:b w:val="0"/>
-          <w:color w:val="000000" w:themeColor="text1"/>
-          <w:sz w:val="22"/>
-          <w:szCs w:val="22"/>
-        </w:rPr>
-        <w:t>whether or not</w:t>
-      </w:r>
-      <w:proofErr w:type="gramEnd"/>
-      <w:r>
-        <w:rPr>
-          <w:rFonts w:ascii="Arial" w:hAnsi="Arial" w:cs="Arial"/>
-          <w:b w:val="0"/>
-          <w:color w:val="000000" w:themeColor="text1"/>
-          <w:sz w:val="22"/>
-          <w:szCs w:val="22"/>
-        </w:rPr>
-        <w:t xml:space="preserve"> having separate legal personality). </w:t>
+        <w:t xml:space="preserve">A person includes a natural person, corporate or unincorporated body (whether or not having separate legal personality). </w:t>
       </w:r>
     </w:p>
     <w:p>
@@ -2978,29 +2568,7 @@
           <w:sz w:val="22"/>
           <w:szCs w:val="22"/>
         </w:rPr>
-        <w:t xml:space="preserve">A reference to a company shall include any company, </w:t>
-      </w:r>
-      <w:proofErr w:type="gramStart"/>
-      <w:r>
-        <w:rPr>
-          <w:rFonts w:ascii="Arial" w:hAnsi="Arial" w:cs="Arial"/>
-          <w:b w:val="0"/>
-          <w:color w:val="000000" w:themeColor="text1"/>
-          <w:sz w:val="22"/>
-          <w:szCs w:val="22"/>
-        </w:rPr>
-        <w:t>corporation</w:t>
-      </w:r>
-      <w:proofErr w:type="gramEnd"/>
-      <w:r>
-        <w:rPr>
-          <w:rFonts w:ascii="Arial" w:hAnsi="Arial" w:cs="Arial"/>
-          <w:b w:val="0"/>
-          <w:color w:val="000000" w:themeColor="text1"/>
-          <w:sz w:val="22"/>
-          <w:szCs w:val="22"/>
-        </w:rPr>
-        <w:t xml:space="preserve"> or other body corporate, wherever and however incorporated or established. </w:t>
+        <w:t xml:space="preserve">A reference to a company shall include any company, corporation or other body corporate, wherever and however incorporated or established. </w:t>
       </w:r>
     </w:p>
     <w:p>
@@ -3102,29 +2670,7 @@
           <w:sz w:val="22"/>
           <w:szCs w:val="22"/>
         </w:rPr>
-        <w:t xml:space="preserve">A reference to a statute or statutory provision is a reference to it as it is in force for the time being, taking account of any amendment, </w:t>
-      </w:r>
-      <w:proofErr w:type="gramStart"/>
-      <w:r>
-        <w:rPr>
-          <w:rFonts w:ascii="Arial" w:hAnsi="Arial" w:cs="Arial"/>
-          <w:b w:val="0"/>
-          <w:color w:val="000000" w:themeColor="text1"/>
-          <w:sz w:val="22"/>
-          <w:szCs w:val="22"/>
-        </w:rPr>
-        <w:t>extension</w:t>
-      </w:r>
-      <w:proofErr w:type="gramEnd"/>
-      <w:r>
-        <w:rPr>
-          <w:rFonts w:ascii="Arial" w:hAnsi="Arial" w:cs="Arial"/>
-          <w:b w:val="0"/>
-          <w:color w:val="000000" w:themeColor="text1"/>
-          <w:sz w:val="22"/>
-          <w:szCs w:val="22"/>
-        </w:rPr>
-        <w:t xml:space="preserve"> or re-enactment, and includes any subordinate legislation for the time being in force made under it. </w:t>
+        <w:t xml:space="preserve">A reference to a statute or statutory provision is a reference to it as it is in force for the time being, taking account of any amendment, extension or re-enactment, and includes any subordinate legislation for the time being in force made under it. </w:t>
       </w:r>
     </w:p>
     <w:p>
@@ -3226,29 +2772,7 @@
           <w:sz w:val="22"/>
           <w:szCs w:val="22"/>
         </w:rPr>
-        <w:t xml:space="preserve">Any words following the terms including, include, </w:t>
-      </w:r>
-      <w:proofErr w:type="gramStart"/>
-      <w:r>
-        <w:rPr>
-          <w:rFonts w:ascii="Arial" w:hAnsi="Arial" w:cs="Arial"/>
-          <w:b w:val="0"/>
-          <w:color w:val="000000" w:themeColor="text1"/>
-          <w:sz w:val="22"/>
-          <w:szCs w:val="22"/>
-        </w:rPr>
-        <w:t>in particular or</w:t>
-      </w:r>
-      <w:proofErr w:type="gramEnd"/>
-      <w:r>
-        <w:rPr>
-          <w:rFonts w:ascii="Arial" w:hAnsi="Arial" w:cs="Arial"/>
-          <w:b w:val="0"/>
-          <w:color w:val="000000" w:themeColor="text1"/>
-          <w:sz w:val="22"/>
-          <w:szCs w:val="22"/>
-        </w:rPr>
-        <w:t xml:space="preserve"> any similar expression shall be construed as illustrative and shall not limit the sense of the words, description, definition, phrase or term preceding those terms.</w:t>
+        <w:t>Any words following the terms including, include, in particular or any similar expression shall be construed as illustrative and shall not limit the sense of the words, description, definition, phrase or term preceding those terms.</w:t>
       </w:r>
     </w:p>
     <w:bookmarkEnd w:id="4"/>
@@ -3316,7 +2840,6 @@
         </w:rPr>
         <w:t xml:space="preserve">The </w:t>
       </w:r>
-      <w:proofErr w:type="gramStart"/>
       <w:r>
         <w:rPr>
           <w:rFonts w:ascii="Arial" w:hAnsi="Arial" w:cs="Arial"/>
@@ -3325,7 +2848,6 @@
         </w:rPr>
         <w:t>Students</w:t>
       </w:r>
-      <w:proofErr w:type="gramEnd"/>
       <w:r>
         <w:rPr>
           <w:rFonts w:ascii="Arial" w:hAnsi="Arial" w:cs="Arial"/>
@@ -3477,7 +2999,6 @@
         <w:lastRenderedPageBreak/>
         <w:t xml:space="preserve">The </w:t>
       </w:r>
-      <w:proofErr w:type="gramStart"/>
       <w:r>
         <w:rPr>
           <w:rFonts w:ascii="Arial" w:hAnsi="Arial" w:cs="Arial"/>
@@ -3486,7 +3007,6 @@
         </w:rPr>
         <w:t>Students</w:t>
       </w:r>
-      <w:proofErr w:type="gramEnd"/>
       <w:r>
         <w:rPr>
           <w:rFonts w:ascii="Arial" w:hAnsi="Arial" w:cs="Arial"/>
@@ -3527,29 +3047,7 @@
           <w:sz w:val="22"/>
           <w:szCs w:val="22"/>
         </w:rPr>
-        <w:t xml:space="preserve">In addition to the </w:t>
-      </w:r>
-      <w:proofErr w:type="spellStart"/>
-      <w:r>
-        <w:rPr>
-          <w:rFonts w:ascii="Arial" w:hAnsi="Arial" w:cs="Arial"/>
-          <w:b w:val="0"/>
-          <w:color w:val="auto"/>
-          <w:sz w:val="22"/>
-          <w:szCs w:val="22"/>
-        </w:rPr>
-        <w:t>start up</w:t>
-      </w:r>
-      <w:proofErr w:type="spellEnd"/>
-      <w:r>
-        <w:rPr>
-          <w:rFonts w:ascii="Arial" w:hAnsi="Arial" w:cs="Arial"/>
-          <w:b w:val="0"/>
-          <w:color w:val="auto"/>
-          <w:sz w:val="22"/>
-          <w:szCs w:val="22"/>
-        </w:rPr>
-        <w:t xml:space="preserve"> meeting to be held </w:t>
+        <w:t xml:space="preserve">In addition to the start up meeting to be held </w:t>
       </w:r>
       <w:r>
         <w:rPr>
@@ -3826,7 +3324,6 @@
         </w:rPr>
         <w:t xml:space="preserve">the </w:t>
       </w:r>
-      <w:proofErr w:type="gramStart"/>
       <w:r>
         <w:rPr>
           <w:rFonts w:ascii="Arial" w:hAnsi="Arial" w:cs="Arial"/>
@@ -3837,7 +3334,6 @@
         </w:rPr>
         <w:t>Students</w:t>
       </w:r>
-      <w:proofErr w:type="gramEnd"/>
       <w:r>
         <w:rPr>
           <w:rFonts w:ascii="Arial" w:hAnsi="Arial" w:cs="Arial"/>
@@ -4005,7 +3501,6 @@
         </w:rPr>
         <w:t xml:space="preserve"> of the terms of this Agreement, any wilful misconduct or a failure to follow instructions by the </w:t>
       </w:r>
-      <w:proofErr w:type="gramStart"/>
       <w:r>
         <w:rPr>
           <w:rFonts w:ascii="Arial" w:hAnsi="Arial" w:cs="Arial"/>
@@ -4014,7 +3509,6 @@
         </w:rPr>
         <w:t>Students</w:t>
       </w:r>
-      <w:proofErr w:type="gramEnd"/>
       <w:r>
         <w:rPr>
           <w:rFonts w:ascii="Arial" w:hAnsi="Arial" w:cs="Arial"/>
@@ -4055,7 +3549,6 @@
         </w:rPr>
         <w:t xml:space="preserve"> </w:t>
       </w:r>
-      <w:proofErr w:type="gramStart"/>
       <w:r>
         <w:rPr>
           <w:rFonts w:ascii="Arial" w:hAnsi="Arial" w:cs="Arial"/>
@@ -4064,7 +3557,6 @@
         </w:rPr>
         <w:t>Student</w:t>
       </w:r>
-      <w:proofErr w:type="gramEnd"/>
       <w:r>
         <w:rPr>
           <w:rFonts w:ascii="Arial" w:hAnsi="Arial" w:cs="Arial"/>
@@ -4178,7 +3670,6 @@
         </w:rPr>
         <w:t xml:space="preserve">The </w:t>
       </w:r>
-      <w:proofErr w:type="gramStart"/>
       <w:r>
         <w:rPr>
           <w:rFonts w:ascii="Arial" w:hAnsi="Arial" w:cs="Arial"/>
@@ -4188,7 +3679,6 @@
         </w:rPr>
         <w:t>Students</w:t>
       </w:r>
-      <w:proofErr w:type="gramEnd"/>
       <w:r>
         <w:rPr>
           <w:rFonts w:ascii="Arial" w:hAnsi="Arial" w:cs="Arial"/>
@@ -4480,7 +3970,6 @@
         </w:rPr>
         <w:t xml:space="preserve"> which the </w:t>
       </w:r>
-      <w:proofErr w:type="gramStart"/>
       <w:r>
         <w:rPr>
           <w:rFonts w:ascii="Arial" w:hAnsi="Arial" w:cs="Arial"/>
@@ -4489,7 +3978,6 @@
         </w:rPr>
         <w:t>Students</w:t>
       </w:r>
-      <w:proofErr w:type="gramEnd"/>
       <w:r>
         <w:rPr>
           <w:rFonts w:ascii="Arial" w:hAnsi="Arial" w:cs="Arial"/>
@@ -4613,19 +4101,11 @@
         </w:rPr>
         <w:t xml:space="preserve">The </w:t>
       </w:r>
-      <w:proofErr w:type="gramStart"/>
-      <w:r>
-        <w:rPr>
-          <w:rFonts w:ascii="Arial" w:hAnsi="Arial" w:cs="Arial"/>
-        </w:rPr>
-        <w:t>Students</w:t>
-      </w:r>
-      <w:proofErr w:type="gramEnd"/>
-      <w:r>
-        <w:rPr>
-          <w:rFonts w:ascii="Arial" w:hAnsi="Arial" w:cs="Arial"/>
-        </w:rPr>
-        <w:t xml:space="preserve"> </w:t>
+      <w:r>
+        <w:rPr>
+          <w:rFonts w:ascii="Arial" w:hAnsi="Arial" w:cs="Arial"/>
+        </w:rPr>
+        <w:t xml:space="preserve">Students </w:t>
       </w:r>
       <w:r>
         <w:rPr>
@@ -4963,16 +4443,7 @@
           <w:sz w:val="22"/>
           <w:szCs w:val="22"/>
         </w:rPr>
-        <w:t xml:space="preserve">xaminers in order to enable them to examine the </w:t>
-      </w:r>
-      <w:proofErr w:type="gramStart"/>
-      <w:r>
-        <w:rPr>
-          <w:rFonts w:ascii="Arial" w:hAnsi="Arial" w:cs="Arial"/>
-          <w:sz w:val="22"/>
-          <w:szCs w:val="22"/>
-        </w:rPr>
-        <w:t>Student</w:t>
+        <w:t>xaminers in order to enable them to examine the Student</w:t>
       </w:r>
       <w:r>
         <w:rPr>
@@ -4988,16 +4459,7 @@
           <w:sz w:val="22"/>
           <w:szCs w:val="22"/>
         </w:rPr>
-        <w:t>s</w:t>
-      </w:r>
-      <w:proofErr w:type="gramEnd"/>
-      <w:r>
-        <w:rPr>
-          <w:rFonts w:ascii="Arial" w:hAnsi="Arial" w:cs="Arial"/>
-          <w:sz w:val="22"/>
-          <w:szCs w:val="22"/>
-        </w:rPr>
-        <w:t xml:space="preserve"> work on the Project, including the submission of </w:t>
+        <w:t xml:space="preserve">s work on the Project, including the submission of </w:t>
       </w:r>
       <w:r>
         <w:rPr>
@@ -5199,18 +4661,8 @@
           <w:szCs w:val="22"/>
         </w:rPr>
         <w:tab/>
-        <w:t xml:space="preserve">is publicly known at the time of disclosure to the receiving </w:t>
-      </w:r>
-      <w:proofErr w:type="gramStart"/>
-      <w:r>
-        <w:rPr>
-          <w:rFonts w:ascii="Arial" w:hAnsi="Arial" w:cs="Arial"/>
-          <w:sz w:val="22"/>
-          <w:szCs w:val="22"/>
-        </w:rPr>
-        <w:t>Party;</w:t>
-      </w:r>
-      <w:proofErr w:type="gramEnd"/>
+        <w:t>is publicly known at the time of disclosure to the receiving Party;</w:t>
+      </w:r>
     </w:p>
     <w:p>
       <w:pPr>
@@ -5262,18 +4714,8 @@
           <w:szCs w:val="22"/>
         </w:rPr>
         <w:tab/>
-        <w:t xml:space="preserve">after disclosure becomes publicly known otherwise than through a breach of this Agreement by the receiving Party, its officers, employees, agents or </w:t>
-      </w:r>
-      <w:proofErr w:type="gramStart"/>
-      <w:r>
-        <w:rPr>
-          <w:rFonts w:ascii="Arial" w:hAnsi="Arial" w:cs="Arial"/>
-          <w:sz w:val="22"/>
-          <w:szCs w:val="22"/>
-        </w:rPr>
-        <w:t>contractors;</w:t>
-      </w:r>
-      <w:proofErr w:type="gramEnd"/>
+        <w:t>after disclosure becomes publicly known otherwise than through a breach of this Agreement by the receiving Party, its officers, employees, agents or contractors;</w:t>
+      </w:r>
     </w:p>
     <w:p>
       <w:pPr>
@@ -5303,18 +4745,8 @@
           <w:sz w:val="22"/>
           <w:szCs w:val="22"/>
         </w:rPr>
-        <w:t xml:space="preserve">can be shown by reasonable proof by the receiving Party to have reached its hands otherwise than by being communicated by the other Party including being known to it prior to disclosure, or having been developed by or for it wholly independently of the other Party or having been obtained from a third party without any restriction on disclosure on such third party of which the recipient is aware, having made due </w:t>
-      </w:r>
-      <w:proofErr w:type="gramStart"/>
-      <w:r>
-        <w:rPr>
-          <w:rFonts w:ascii="Arial" w:hAnsi="Arial" w:cs="Arial"/>
-          <w:sz w:val="22"/>
-          <w:szCs w:val="22"/>
-        </w:rPr>
-        <w:t>enquiry;</w:t>
-      </w:r>
-      <w:proofErr w:type="gramEnd"/>
+        <w:t>can be shown by reasonable proof by the receiving Party to have reached its hands otherwise than by being communicated by the other Party including being known to it prior to disclosure, or having been developed by or for it wholly independently of the other Party or having been obtained from a third party without any restriction on disclosure on such third party of which the recipient is aware, having made due enquiry;</w:t>
+      </w:r>
     </w:p>
     <w:p>
       <w:pPr>
@@ -5461,7 +4893,6 @@
         </w:rPr>
         <w:t xml:space="preserve">The Project will form part of the overall assessment of the </w:t>
       </w:r>
-      <w:proofErr w:type="gramStart"/>
       <w:r>
         <w:rPr>
           <w:rFonts w:ascii="Arial" w:hAnsi="Arial" w:cs="Arial"/>
@@ -5470,7 +4901,6 @@
         </w:rPr>
         <w:t>Students</w:t>
       </w:r>
-      <w:proofErr w:type="gramEnd"/>
       <w:r>
         <w:rPr>
           <w:rFonts w:ascii="Arial" w:hAnsi="Arial" w:cs="Arial"/>
@@ -5676,7 +5106,6 @@
         </w:rPr>
         <w:t xml:space="preserve">The Company acknowledges that the </w:t>
       </w:r>
-      <w:proofErr w:type="gramStart"/>
       <w:r>
         <w:rPr>
           <w:rFonts w:ascii="Arial" w:hAnsi="Arial" w:cs="Arial"/>
@@ -5685,7 +5114,6 @@
         </w:rPr>
         <w:t>Students</w:t>
       </w:r>
-      <w:proofErr w:type="gramEnd"/>
       <w:r>
         <w:rPr>
           <w:rFonts w:ascii="Arial" w:hAnsi="Arial" w:cs="Arial"/>
@@ -5839,7 +5267,6 @@
         </w:rPr>
         <w:t xml:space="preserve">The </w:t>
       </w:r>
-      <w:proofErr w:type="gramStart"/>
       <w:r>
         <w:rPr>
           <w:rFonts w:ascii="Arial" w:hAnsi="Arial" w:cs="Arial"/>
@@ -5848,7 +5275,6 @@
         </w:rPr>
         <w:t>Students</w:t>
       </w:r>
-      <w:proofErr w:type="gramEnd"/>
       <w:r>
         <w:rPr>
           <w:rFonts w:ascii="Arial" w:hAnsi="Arial" w:cs="Arial"/>
@@ -5979,7 +5405,6 @@
         </w:rPr>
         <w:t xml:space="preserve">The </w:t>
       </w:r>
-      <w:proofErr w:type="gramStart"/>
       <w:r>
         <w:rPr>
           <w:rFonts w:ascii="Arial" w:hAnsi="Arial" w:cs="Arial"/>
@@ -5988,7 +5413,6 @@
         </w:rPr>
         <w:t>Students</w:t>
       </w:r>
-      <w:proofErr w:type="gramEnd"/>
       <w:r>
         <w:rPr>
           <w:rFonts w:ascii="Arial" w:hAnsi="Arial" w:cs="Arial"/>
@@ -6210,17 +5634,8 @@
           <w:rFonts w:ascii="Arial" w:hAnsi="Arial" w:cs="Arial"/>
           <w:sz w:val="22"/>
         </w:rPr>
-        <w:t xml:space="preserve">the Project is carried out by students of an academic institution and neither the University or the Students warrant that the Project will lead to any particular result or data nor is the success of the Project </w:t>
-      </w:r>
-      <w:proofErr w:type="gramStart"/>
-      <w:r>
-        <w:rPr>
-          <w:rFonts w:ascii="Arial" w:hAnsi="Arial" w:cs="Arial"/>
-          <w:sz w:val="22"/>
-        </w:rPr>
-        <w:t>guaranteed;</w:t>
-      </w:r>
-      <w:proofErr w:type="gramEnd"/>
+        <w:t>the Project is carried out by students of an academic institution and neither the University or the Students warrant that the Project will lead to any particular result or data nor is the success of the Project guaranteed;</w:t>
+      </w:r>
     </w:p>
     <w:p>
       <w:pPr>
@@ -6255,17 +5670,8 @@
           <w:rFonts w:ascii="Arial" w:hAnsi="Arial" w:cs="Arial"/>
           <w:sz w:val="22"/>
         </w:rPr>
-        <w:t xml:space="preserve">neither the University or the Students accept any responsibility for any use which may be made of any work carried out under the Project or data supplied, or for the results thereof, nor for any reliance which may be placed on such work, data or results, nor for the advice or information given in connection with </w:t>
-      </w:r>
-      <w:proofErr w:type="gramStart"/>
-      <w:r>
-        <w:rPr>
-          <w:rFonts w:ascii="Arial" w:hAnsi="Arial" w:cs="Arial"/>
-          <w:sz w:val="22"/>
-        </w:rPr>
-        <w:t>them;</w:t>
-      </w:r>
-      <w:proofErr w:type="gramEnd"/>
+        <w:t>neither the University or the Students accept any responsibility for any use which may be made of any work carried out under the Project or data supplied, or for the results thereof, nor for any reliance which may be placed on such work, data or results, nor for the advice or information given in connection with them;</w:t>
+      </w:r>
       <w:r>
         <w:rPr>
           <w:rFonts w:ascii="Arial" w:hAnsi="Arial" w:cs="Arial"/>
@@ -6381,23 +5787,7 @@
           <w:sz w:val="22"/>
         </w:rPr>
         <w:tab/>
-        <w:t xml:space="preserve">and neither the </w:t>
-      </w:r>
-      <w:proofErr w:type="gramStart"/>
-      <w:r>
-        <w:rPr>
-          <w:rFonts w:ascii="Arial" w:hAnsi="Arial" w:cs="Arial"/>
-          <w:sz w:val="22"/>
-        </w:rPr>
-        <w:t>Students</w:t>
-      </w:r>
-      <w:proofErr w:type="gramEnd"/>
-      <w:r>
-        <w:rPr>
-          <w:rFonts w:ascii="Arial" w:hAnsi="Arial" w:cs="Arial"/>
-          <w:sz w:val="22"/>
-        </w:rPr>
-        <w:t xml:space="preserve"> or the University will have any liability in respect of any of the above</w:t>
+        <w:t>and neither the Students or the University will have any liability in respect of any of the above</w:t>
       </w:r>
     </w:p>
     <w:p>
@@ -6420,23 +5810,7 @@
           <w:rFonts w:ascii="Arial" w:hAnsi="Arial" w:cs="Arial"/>
           <w:lang w:val="en-IE"/>
         </w:rPr>
-        <w:t xml:space="preserve">In no event shall any Party be liable for loss of profits, loss of business, loss of opportunity, cost of cover, or any pure economic loss, special, exemplary, </w:t>
-      </w:r>
-      <w:proofErr w:type="gramStart"/>
-      <w:r>
-        <w:rPr>
-          <w:rFonts w:ascii="Arial" w:hAnsi="Arial" w:cs="Arial"/>
-          <w:lang w:val="en-IE"/>
-        </w:rPr>
-        <w:t>incidental</w:t>
-      </w:r>
-      <w:proofErr w:type="gramEnd"/>
-      <w:r>
-        <w:rPr>
-          <w:rFonts w:ascii="Arial" w:hAnsi="Arial" w:cs="Arial"/>
-          <w:lang w:val="en-IE"/>
-        </w:rPr>
-        <w:t xml:space="preserve"> or consequential damages arising under or pursuant to this Agreement, even if said Party has been advised of the possibility of, should have known of, or could reasonably have prevented, such damages.</w:t>
+        <w:t>In no event shall any Party be liable for loss of profits, loss of business, loss of opportunity, cost of cover, or any pure economic loss, special, exemplary, incidental or consequential damages arising under or pursuant to this Agreement, even if said Party has been advised of the possibility of, should have known of, or could reasonably have prevented, such damages.</w:t>
       </w:r>
     </w:p>
     <w:p>
@@ -6505,25 +5879,7 @@
           <w:sz w:val="22"/>
           <w:szCs w:val="22"/>
         </w:rPr>
-        <w:t xml:space="preserve"> or any other employee, </w:t>
-      </w:r>
-      <w:proofErr w:type="gramStart"/>
-      <w:r>
-        <w:rPr>
-          <w:rFonts w:ascii="Arial" w:hAnsi="Arial" w:cs="Arial"/>
-          <w:sz w:val="22"/>
-          <w:szCs w:val="22"/>
-        </w:rPr>
-        <w:t>agent</w:t>
-      </w:r>
-      <w:proofErr w:type="gramEnd"/>
-      <w:r>
-        <w:rPr>
-          <w:rFonts w:ascii="Arial" w:hAnsi="Arial" w:cs="Arial"/>
-          <w:sz w:val="22"/>
-          <w:szCs w:val="22"/>
-        </w:rPr>
-        <w:t xml:space="preserve"> or appointee of the University. This undertaking is intended to give protection to individuals: it does not prejudice any right which the Co</w:t>
+        <w:t xml:space="preserve"> or any other employee, agent or appointee of the University. This undertaking is intended to give protection to individuals: it does not prejudice any right which the Co</w:t>
       </w:r>
       <w:r>
         <w:rPr>
@@ -6656,67 +6012,35 @@
           <w:rFonts w:ascii="Arial" w:hAnsi="Arial" w:cs="Arial"/>
           <w:lang w:val="en-IE"/>
         </w:rPr>
-        <w:t xml:space="preserve"> and each of the </w:t>
-      </w:r>
-      <w:proofErr w:type="gramStart"/>
+        <w:t xml:space="preserve"> and each of the Students’ liability will be limited to £500</w:t>
+      </w:r>
       <w:r>
         <w:rPr>
           <w:rFonts w:ascii="Arial" w:hAnsi="Arial" w:cs="Arial"/>
           <w:lang w:val="en-IE"/>
         </w:rPr>
-        <w:t>Students’</w:t>
-      </w:r>
-      <w:proofErr w:type="gramEnd"/>
+        <w:t>.</w:t>
+      </w:r>
       <w:r>
         <w:rPr>
           <w:rFonts w:ascii="Arial" w:hAnsi="Arial" w:cs="Arial"/>
           <w:lang w:val="en-IE"/>
         </w:rPr>
-        <w:t xml:space="preserve"> liability will be limited to £500</w:t>
+        <w:t xml:space="preserve">  The University is not jointly or severally </w:t>
       </w:r>
       <w:r>
         <w:rPr>
           <w:rFonts w:ascii="Arial" w:hAnsi="Arial" w:cs="Arial"/>
           <w:lang w:val="en-IE"/>
         </w:rPr>
-        <w:t>.</w:t>
+        <w:t xml:space="preserve">or vicariously </w:t>
       </w:r>
       <w:r>
         <w:rPr>
           <w:rFonts w:ascii="Arial" w:hAnsi="Arial" w:cs="Arial"/>
           <w:lang w:val="en-IE"/>
         </w:rPr>
-        <w:t xml:space="preserve">  The University is not jointly or severally </w:t>
-      </w:r>
-      <w:r>
-        <w:rPr>
-          <w:rFonts w:ascii="Arial" w:hAnsi="Arial" w:cs="Arial"/>
-          <w:lang w:val="en-IE"/>
-        </w:rPr>
-        <w:t xml:space="preserve">or vicariously </w:t>
-      </w:r>
-      <w:r>
-        <w:rPr>
-          <w:rFonts w:ascii="Arial" w:hAnsi="Arial" w:cs="Arial"/>
-          <w:lang w:val="en-IE"/>
-        </w:rPr>
-        <w:t xml:space="preserve">liable for the acts of the </w:t>
-      </w:r>
-      <w:proofErr w:type="gramStart"/>
-      <w:r>
-        <w:rPr>
-          <w:rFonts w:ascii="Arial" w:hAnsi="Arial" w:cs="Arial"/>
-          <w:lang w:val="en-IE"/>
-        </w:rPr>
-        <w:t>Students</w:t>
-      </w:r>
-      <w:proofErr w:type="gramEnd"/>
-      <w:r>
-        <w:rPr>
-          <w:rFonts w:ascii="Arial" w:hAnsi="Arial" w:cs="Arial"/>
-          <w:lang w:val="en-IE"/>
-        </w:rPr>
-        <w:t>.</w:t>
+        <w:t>liable for the acts of the Students.</w:t>
       </w:r>
     </w:p>
     <w:p>
@@ -7323,10 +6647,13 @@
           <w:szCs w:val="22"/>
         </w:rPr>
         <w:tab/>
-        <w:t xml:space="preserve">if sent by personal delivery or courier, upon delivery at the address of the relevant </w:t>
-      </w:r>
-      <w:proofErr w:type="gramStart"/>
-      <w:r>
+        <w:t>if sent by personal delivery or courier, upon delivery at the address of the relevant party;</w:t>
+      </w:r>
+    </w:p>
+    <w:p>
+      <w:pPr>
+        <w:pStyle w:val="Heading3"/>
+        <w:ind w:left="1701" w:hanging="992"/>
         <w:rPr>
           <w:rFonts w:ascii="Arial" w:hAnsi="Arial" w:cs="Arial"/>
           <w:b w:val="0"/>
@@ -7334,9 +6661,38 @@
           <w:sz w:val="22"/>
           <w:szCs w:val="22"/>
         </w:rPr>
-        <w:t>party;</w:t>
-      </w:r>
-      <w:proofErr w:type="gramEnd"/>
+      </w:pPr>
+      <w:r>
+        <w:rPr>
+          <w:rFonts w:ascii="Arial" w:hAnsi="Arial" w:cs="Arial"/>
+          <w:b w:val="0"/>
+          <w:color w:val="auto"/>
+          <w:sz w:val="22"/>
+          <w:szCs w:val="22"/>
+        </w:rPr>
+        <w:t>7</w:t>
+      </w:r>
+      <w:r>
+        <w:rPr>
+          <w:rFonts w:ascii="Arial" w:hAnsi="Arial" w:cs="Arial"/>
+          <w:b w:val="0"/>
+          <w:color w:val="auto"/>
+          <w:sz w:val="22"/>
+          <w:szCs w:val="22"/>
+        </w:rPr>
+        <w:t>.5.2</w:t>
+      </w:r>
+      <w:r>
+        <w:rPr>
+          <w:rFonts w:ascii="Arial" w:hAnsi="Arial" w:cs="Arial"/>
+          <w:b w:val="0"/>
+          <w:color w:val="auto"/>
+          <w:sz w:val="22"/>
+          <w:szCs w:val="22"/>
+        </w:rPr>
+        <w:tab/>
+        <w:t>if sent by prepaid post, four days after the date of posting; and</w:t>
+      </w:r>
     </w:p>
     <w:p>
       <w:pPr>
@@ -7368,7 +6724,7 @@
           <w:sz w:val="22"/>
           <w:szCs w:val="22"/>
         </w:rPr>
-        <w:t>.5.2</w:t>
+        <w:t>.5.3</w:t>
       </w:r>
       <w:r>
         <w:rPr>
@@ -7379,72 +6735,6 @@
           <w:szCs w:val="22"/>
         </w:rPr>
         <w:tab/>
-        <w:t xml:space="preserve">if sent by prepaid post, four days after the date of </w:t>
-      </w:r>
-      <w:proofErr w:type="gramStart"/>
-      <w:r>
-        <w:rPr>
-          <w:rFonts w:ascii="Arial" w:hAnsi="Arial" w:cs="Arial"/>
-          <w:b w:val="0"/>
-          <w:color w:val="auto"/>
-          <w:sz w:val="22"/>
-          <w:szCs w:val="22"/>
-        </w:rPr>
-        <w:t>posting;</w:t>
-      </w:r>
-      <w:proofErr w:type="gramEnd"/>
-      <w:r>
-        <w:rPr>
-          <w:rFonts w:ascii="Arial" w:hAnsi="Arial" w:cs="Arial"/>
-          <w:b w:val="0"/>
-          <w:color w:val="auto"/>
-          <w:sz w:val="22"/>
-          <w:szCs w:val="22"/>
-        </w:rPr>
-        <w:t xml:space="preserve"> and</w:t>
-      </w:r>
-    </w:p>
-    <w:p>
-      <w:pPr>
-        <w:pStyle w:val="Heading3"/>
-        <w:ind w:left="1701" w:hanging="992"/>
-        <w:rPr>
-          <w:rFonts w:ascii="Arial" w:hAnsi="Arial" w:cs="Arial"/>
-          <w:b w:val="0"/>
-          <w:color w:val="auto"/>
-          <w:sz w:val="22"/>
-          <w:szCs w:val="22"/>
-        </w:rPr>
-      </w:pPr>
-      <w:r>
-        <w:rPr>
-          <w:rFonts w:ascii="Arial" w:hAnsi="Arial" w:cs="Arial"/>
-          <w:b w:val="0"/>
-          <w:color w:val="auto"/>
-          <w:sz w:val="22"/>
-          <w:szCs w:val="22"/>
-        </w:rPr>
-        <w:t>7</w:t>
-      </w:r>
-      <w:r>
-        <w:rPr>
-          <w:rFonts w:ascii="Arial" w:hAnsi="Arial" w:cs="Arial"/>
-          <w:b w:val="0"/>
-          <w:color w:val="auto"/>
-          <w:sz w:val="22"/>
-          <w:szCs w:val="22"/>
-        </w:rPr>
-        <w:t>.5.3</w:t>
-      </w:r>
-      <w:r>
-        <w:rPr>
-          <w:rFonts w:ascii="Arial" w:hAnsi="Arial" w:cs="Arial"/>
-          <w:b w:val="0"/>
-          <w:color w:val="auto"/>
-          <w:sz w:val="22"/>
-          <w:szCs w:val="22"/>
-        </w:rPr>
-        <w:tab/>
         <w:t>if sent by e-mail, upon confirmation of transmission.</w:t>
       </w:r>
     </w:p>
@@ -7645,27 +6935,7 @@
           <w:sz w:val="22"/>
           <w:szCs w:val="22"/>
         </w:rPr>
-        <w:t xml:space="preserve">The Parties shall, </w:t>
-      </w:r>
-      <w:proofErr w:type="gramStart"/>
-      <w:r>
-        <w:rPr>
-          <w:rFonts w:ascii="Arial" w:hAnsi="Arial" w:cs="Arial"/>
-          <w:color w:val="000000" w:themeColor="text1"/>
-          <w:sz w:val="22"/>
-          <w:szCs w:val="22"/>
-        </w:rPr>
-        <w:t>at all times</w:t>
-      </w:r>
-      <w:proofErr w:type="gramEnd"/>
-      <w:r>
-        <w:rPr>
-          <w:rFonts w:ascii="Arial" w:hAnsi="Arial" w:cs="Arial"/>
-          <w:color w:val="000000" w:themeColor="text1"/>
-          <w:sz w:val="22"/>
-          <w:szCs w:val="22"/>
-        </w:rPr>
-        <w:t>, remain willing to discuss possible contractual variations that have been prompted by technical or other factors, although no Party shall have any obligation to agree to any such variation proposed.</w:t>
+        <w:t>The Parties shall, at all times, remain willing to discuss possible contractual variations that have been prompted by technical or other factors, although no Party shall have any obligation to agree to any such variation proposed.</w:t>
       </w:r>
     </w:p>
     <w:p>
@@ -8205,25 +7475,7 @@
           <w:sz w:val="22"/>
           <w:szCs w:val="22"/>
         </w:rPr>
-        <w:t xml:space="preserve">SIGNED by                                     </w:t>
-      </w:r>
-    </w:p>
-    <w:p>
-      <w:pPr>
-        <w:rPr>
-          <w:rFonts w:ascii="Arial" w:hAnsi="Arial" w:cs="Arial"/>
-          <w:sz w:val="22"/>
-          <w:szCs w:val="22"/>
-        </w:rPr>
-      </w:pPr>
-      <w:r>
-        <w:rPr>
-          <w:rFonts w:ascii="Arial" w:hAnsi="Arial" w:cs="Arial"/>
-          <w:sz w:val="22"/>
-          <w:szCs w:val="22"/>
-        </w:rPr>
-        <w:lastRenderedPageBreak/>
-        <w:t>On behalf of</w:t>
+        <w:t>SIGNED by</w:t>
       </w:r>
       <w:r>
         <w:rPr>
@@ -8237,922 +7489,76 @@
         <w:rPr>
           <w:rFonts w:ascii="Arial" w:hAnsi="Arial" w:cs="Arial"/>
           <w:b/>
-          <w:sz w:val="22"/>
-          <w:szCs w:val="22"/>
-        </w:rPr>
-        <w:t>The Skin Cancer Research Fund</w:t>
-      </w:r>
-      <w:r>
-        <w:rPr>
-          <w:rFonts w:ascii="Arial" w:hAnsi="Arial" w:cs="Arial"/>
-          <w:sz w:val="22"/>
-          <w:szCs w:val="22"/>
-        </w:rPr>
-        <w:t xml:space="preserve">   </w:t>
-      </w:r>
-      <w:r>
-        <w:rPr>
-          <w:rFonts w:ascii="Arial" w:hAnsi="Arial" w:cs="Arial"/>
-          <w:sz w:val="22"/>
-          <w:szCs w:val="22"/>
-        </w:rPr>
-        <w:tab/>
-      </w:r>
-      <w:r>
-        <w:rPr>
-          <w:rFonts w:ascii="Arial" w:hAnsi="Arial" w:cs="Arial"/>
-          <w:sz w:val="22"/>
-          <w:szCs w:val="22"/>
-        </w:rPr>
-        <w:tab/>
-      </w:r>
-      <w:r>
-        <w:rPr>
-          <w:rFonts w:ascii="Arial" w:hAnsi="Arial" w:cs="Arial"/>
-          <w:sz w:val="22"/>
-          <w:szCs w:val="22"/>
-        </w:rPr>
-        <w:tab/>
-      </w:r>
-      <w:r>
-        <w:rPr>
-          <w:rFonts w:ascii="Arial" w:hAnsi="Arial" w:cs="Arial"/>
-          <w:sz w:val="22"/>
-          <w:szCs w:val="22"/>
-        </w:rPr>
-        <w:tab/>
-      </w:r>
-      <w:r>
-        <w:rPr>
-          <w:rFonts w:ascii="Arial" w:hAnsi="Arial" w:cs="Arial"/>
-          <w:sz w:val="22"/>
-          <w:szCs w:val="22"/>
-        </w:rPr>
-        <w:tab/>
-      </w:r>
-      <w:r>
-        <w:rPr>
-          <w:rFonts w:ascii="Arial" w:hAnsi="Arial" w:cs="Arial"/>
-          <w:sz w:val="22"/>
-          <w:szCs w:val="22"/>
-        </w:rPr>
-        <w:tab/>
-      </w:r>
-      <w:r>
-        <w:rPr>
-          <w:rFonts w:ascii="Arial" w:hAnsi="Arial" w:cs="Arial"/>
-          <w:sz w:val="22"/>
-          <w:szCs w:val="22"/>
-        </w:rPr>
-        <w:tab/>
-      </w:r>
-      <w:r>
-        <w:rPr>
-          <w:rFonts w:ascii="Arial" w:hAnsi="Arial" w:cs="Arial"/>
-          <w:sz w:val="22"/>
-          <w:szCs w:val="22"/>
-        </w:rPr>
-        <w:tab/>
-      </w:r>
-      <w:r>
-        <w:rPr>
-          <w:rFonts w:ascii="Arial" w:hAnsi="Arial" w:cs="Arial"/>
-          <w:sz w:val="22"/>
-          <w:szCs w:val="22"/>
-        </w:rPr>
-        <w:tab/>
-      </w:r>
-      <w:r>
-        <w:rPr>
-          <w:rFonts w:ascii="Arial" w:hAnsi="Arial" w:cs="Arial"/>
-          <w:sz w:val="22"/>
-          <w:szCs w:val="22"/>
-        </w:rPr>
-        <w:tab/>
-      </w:r>
-      <w:r>
-        <w:rPr>
-          <w:rFonts w:ascii="Arial" w:hAnsi="Arial" w:cs="Arial"/>
-          <w:sz w:val="22"/>
-          <w:szCs w:val="22"/>
-        </w:rPr>
-        <w:tab/>
-      </w:r>
-      <w:r>
-        <w:rPr>
-          <w:rFonts w:ascii="Arial" w:hAnsi="Arial" w:cs="Arial"/>
-          <w:sz w:val="22"/>
-          <w:szCs w:val="22"/>
-        </w:rPr>
-        <w:tab/>
-      </w:r>
-      <w:r>
-        <w:rPr>
-          <w:rFonts w:ascii="Arial" w:hAnsi="Arial" w:cs="Arial"/>
-          <w:sz w:val="22"/>
-          <w:szCs w:val="22"/>
-        </w:rPr>
-        <w:tab/>
-      </w:r>
-      <w:r>
-        <w:rPr>
-          <w:rFonts w:ascii="Arial" w:hAnsi="Arial" w:cs="Arial"/>
-          <w:sz w:val="22"/>
-          <w:szCs w:val="22"/>
-        </w:rPr>
-        <w:tab/>
-      </w:r>
-      <w:r>
-        <w:rPr>
-          <w:rFonts w:ascii="Arial" w:hAnsi="Arial" w:cs="Arial"/>
-          <w:sz w:val="22"/>
-          <w:szCs w:val="22"/>
-        </w:rPr>
-        <w:tab/>
-      </w:r>
-      <w:r>
-        <w:rPr>
-          <w:rFonts w:ascii="Arial" w:hAnsi="Arial" w:cs="Arial"/>
-          <w:sz w:val="22"/>
-          <w:szCs w:val="22"/>
-        </w:rPr>
-        <w:tab/>
-      </w:r>
-      <w:r>
-        <w:rPr>
-          <w:rFonts w:ascii="Arial" w:hAnsi="Arial" w:cs="Arial"/>
-          <w:sz w:val="22"/>
-          <w:szCs w:val="22"/>
-        </w:rPr>
-        <w:tab/>
-      </w:r>
-      <w:r>
-        <w:rPr>
-          <w:rFonts w:ascii="Arial" w:hAnsi="Arial" w:cs="Arial"/>
-          <w:sz w:val="22"/>
-          <w:szCs w:val="22"/>
-        </w:rPr>
-        <w:tab/>
-      </w:r>
-      <w:r>
-        <w:rPr>
-          <w:rFonts w:ascii="Arial" w:hAnsi="Arial" w:cs="Arial"/>
-          <w:sz w:val="22"/>
-          <w:szCs w:val="22"/>
-        </w:rPr>
-        <w:t>.................................</w:t>
-      </w:r>
-    </w:p>
-    <w:p>
-      <w:pPr>
-        <w:rPr>
-          <w:rFonts w:ascii="Arial" w:hAnsi="Arial" w:cs="Arial"/>
-          <w:b/>
+          <w:bCs/>
+          <w:sz w:val="22"/>
+          <w:szCs w:val="22"/>
+        </w:rPr>
+        <w:t>Jonathon Pleat</w:t>
+      </w:r>
+      <w:r>
+        <w:rPr>
+          <w:rFonts w:ascii="Arial" w:hAnsi="Arial" w:cs="Arial"/>
+          <w:sz w:val="22"/>
+          <w:szCs w:val="22"/>
+        </w:rPr>
+        <w:t xml:space="preserve">                                     </w:t>
+      </w:r>
+    </w:p>
+    <w:p>
+      <w:pPr>
+        <w:rPr>
+          <w:rFonts w:ascii="Arial" w:hAnsi="Arial" w:cs="Arial"/>
           <w:noProof/>
           <w:color w:val="000000"/>
           <w:sz w:val="22"/>
           <w:szCs w:val="22"/>
         </w:rPr>
       </w:pPr>
-    </w:p>
-    <w:p>
-      <w:pPr>
-        <w:rPr>
-          <w:rFonts w:ascii="Arial" w:hAnsi="Arial" w:cs="Arial"/>
-          <w:b/>
+      <w:r>
+        <w:rPr>
+          <w:rFonts w:ascii="Arial" w:hAnsi="Arial" w:cs="Arial"/>
           <w:noProof/>
           <w:color w:val="000000"/>
           <w:sz w:val="22"/>
           <w:szCs w:val="22"/>
         </w:rPr>
-      </w:pPr>
-    </w:p>
-    <w:p>
-      <w:pPr>
-        <w:rPr>
-          <w:rFonts w:ascii="Arial" w:hAnsi="Arial" w:cs="Arial"/>
-          <w:b/>
-          <w:noProof/>
-          <w:color w:val="000000"/>
-          <w:sz w:val="22"/>
-          <w:szCs w:val="22"/>
-        </w:rPr>
-      </w:pPr>
-    </w:p>
-    <w:p>
-      <w:pPr>
-        <w:spacing w:line="216" w:lineRule="auto"/>
-        <w:rPr>
-          <w:rFonts w:ascii="Arial" w:hAnsi="Arial" w:cs="Arial"/>
-          <w:sz w:val="22"/>
-          <w:szCs w:val="22"/>
-        </w:rPr>
-      </w:pPr>
-      <w:r>
-        <w:rPr>
-          <w:rFonts w:ascii="Arial" w:hAnsi="Arial" w:cs="Arial"/>
-          <w:sz w:val="22"/>
-          <w:szCs w:val="22"/>
-        </w:rPr>
-        <w:t>SIGNED by</w:t>
-      </w:r>
-      <w:r>
-        <w:rPr>
-          <w:rFonts w:ascii="Arial" w:hAnsi="Arial" w:cs="Arial"/>
-          <w:sz w:val="22"/>
-          <w:szCs w:val="22"/>
-        </w:rPr>
-        <w:t xml:space="preserve"> </w:t>
-      </w:r>
-      <w:r>
-        <w:rPr>
-          <w:rFonts w:ascii="Arial" w:hAnsi="Arial" w:cs="Arial"/>
-          <w:b/>
-          <w:bCs/>
-          <w:sz w:val="22"/>
-          <w:szCs w:val="22"/>
-        </w:rPr>
-        <w:t>Philip Mortimer</w:t>
-      </w:r>
-      <w:r>
-        <w:rPr>
-          <w:rFonts w:ascii="Arial" w:hAnsi="Arial" w:cs="Arial"/>
-          <w:sz w:val="22"/>
-          <w:szCs w:val="22"/>
-        </w:rPr>
-        <w:tab/>
-        <w:t xml:space="preserve">   </w:t>
-      </w:r>
-      <w:r>
-        <w:rPr>
-          <w:rFonts w:ascii="Arial" w:hAnsi="Arial" w:cs="Arial"/>
-          <w:sz w:val="22"/>
-          <w:szCs w:val="22"/>
-        </w:rPr>
-        <w:tab/>
-      </w:r>
-      <w:r>
-        <w:rPr>
-          <w:rFonts w:ascii="Arial" w:hAnsi="Arial" w:cs="Arial"/>
-          <w:sz w:val="22"/>
-          <w:szCs w:val="22"/>
-        </w:rPr>
-        <w:tab/>
-      </w:r>
-      <w:r>
-        <w:rPr>
-          <w:rFonts w:ascii="Arial" w:hAnsi="Arial" w:cs="Arial"/>
-          <w:sz w:val="22"/>
-          <w:szCs w:val="22"/>
-        </w:rPr>
-        <w:tab/>
-      </w:r>
-      <w:r>
-        <w:rPr>
-          <w:rFonts w:ascii="Arial" w:hAnsi="Arial" w:cs="Arial"/>
-          <w:sz w:val="22"/>
-          <w:szCs w:val="22"/>
-        </w:rPr>
-        <w:tab/>
-      </w:r>
-      <w:r>
-        <w:rPr>
-          <w:rFonts w:ascii="Arial" w:hAnsi="Arial" w:cs="Arial"/>
-          <w:sz w:val="22"/>
-          <w:szCs w:val="22"/>
-        </w:rPr>
-        <w:tab/>
-      </w:r>
-      <w:r>
-        <w:rPr>
-          <w:rFonts w:ascii="Arial" w:hAnsi="Arial" w:cs="Arial"/>
-          <w:sz w:val="22"/>
-          <w:szCs w:val="22"/>
-        </w:rPr>
-        <w:tab/>
-      </w:r>
-      <w:r>
-        <w:rPr>
-          <w:rFonts w:ascii="Arial" w:hAnsi="Arial" w:cs="Arial"/>
-          <w:sz w:val="22"/>
-          <w:szCs w:val="22"/>
-        </w:rPr>
-        <w:tab/>
-        <w:t>.................................</w:t>
-      </w:r>
-    </w:p>
-    <w:p>
-      <w:pPr>
-        <w:spacing w:line="216" w:lineRule="auto"/>
-        <w:rPr>
-          <w:rFonts w:ascii="Arial" w:hAnsi="Arial" w:cs="Arial"/>
-          <w:b/>
-          <w:noProof/>
-          <w:color w:val="000000"/>
-          <w:sz w:val="22"/>
-          <w:szCs w:val="22"/>
-        </w:rPr>
-      </w:pPr>
-    </w:p>
-    <w:p>
-      <w:pPr>
-        <w:spacing w:line="216" w:lineRule="auto"/>
-        <w:rPr>
-          <w:rFonts w:ascii="Arial" w:hAnsi="Arial" w:cs="Arial"/>
-          <w:b/>
-          <w:noProof/>
-          <w:color w:val="000000"/>
-          <w:sz w:val="22"/>
-          <w:szCs w:val="22"/>
-        </w:rPr>
-      </w:pPr>
-    </w:p>
-    <w:p>
-      <w:pPr>
-        <w:spacing w:line="216" w:lineRule="auto"/>
-        <w:rPr>
-          <w:rFonts w:ascii="Arial" w:hAnsi="Arial" w:cs="Arial"/>
-          <w:b/>
-          <w:noProof/>
-          <w:color w:val="000000"/>
-          <w:sz w:val="22"/>
-          <w:szCs w:val="22"/>
-        </w:rPr>
-      </w:pPr>
-    </w:p>
-    <w:p>
-      <w:pPr>
-        <w:spacing w:line="216" w:lineRule="auto"/>
-        <w:rPr>
-          <w:rFonts w:ascii="Arial" w:hAnsi="Arial" w:cs="Arial"/>
-          <w:sz w:val="22"/>
-          <w:szCs w:val="22"/>
-        </w:rPr>
-      </w:pPr>
-      <w:r>
-        <w:rPr>
-          <w:rFonts w:ascii="Arial" w:hAnsi="Arial" w:cs="Arial"/>
-          <w:noProof/>
-          <w:color w:val="000000"/>
-          <w:sz w:val="22"/>
-          <w:szCs w:val="22"/>
-        </w:rPr>
-        <w:t>SIGNED by</w:t>
-      </w:r>
-      <w:r>
-        <w:rPr>
-          <w:rFonts w:ascii="Arial" w:hAnsi="Arial" w:cs="Arial"/>
-          <w:noProof/>
-          <w:color w:val="000000"/>
-          <w:sz w:val="22"/>
-          <w:szCs w:val="22"/>
-        </w:rPr>
-        <w:t xml:space="preserve"> </w:t>
-      </w:r>
-      <w:proofErr w:type="spellStart"/>
-      <w:r>
-        <w:rPr>
-          <w:rFonts w:ascii="Arial" w:hAnsi="Arial" w:cs="Arial"/>
-          <w:b/>
-        </w:rPr>
-        <w:t>Boyun</w:t>
-      </w:r>
-      <w:proofErr w:type="spellEnd"/>
-      <w:r>
-        <w:rPr>
-          <w:rFonts w:ascii="Arial" w:hAnsi="Arial" w:cs="Arial"/>
-          <w:b/>
-        </w:rPr>
-        <w:t xml:space="preserve"> Liu</w:t>
-      </w:r>
-      <w:r>
-        <w:rPr>
-          <w:rFonts w:ascii="Arial" w:hAnsi="Arial" w:cs="Arial"/>
-          <w:noProof/>
-          <w:color w:val="000000"/>
-          <w:sz w:val="22"/>
-          <w:szCs w:val="22"/>
-        </w:rPr>
-        <w:tab/>
-      </w:r>
-      <w:r>
-        <w:rPr>
-          <w:rFonts w:ascii="Arial" w:hAnsi="Arial" w:cs="Arial"/>
-          <w:noProof/>
-          <w:color w:val="000000"/>
-          <w:sz w:val="22"/>
-          <w:szCs w:val="22"/>
-        </w:rPr>
-        <w:tab/>
-      </w:r>
-      <w:r>
-        <w:rPr>
-          <w:rFonts w:ascii="Arial" w:hAnsi="Arial" w:cs="Arial"/>
-          <w:sz w:val="22"/>
-          <w:szCs w:val="22"/>
-        </w:rPr>
-        <w:tab/>
-      </w:r>
-      <w:r>
-        <w:rPr>
-          <w:rFonts w:ascii="Arial" w:hAnsi="Arial" w:cs="Arial"/>
-          <w:sz w:val="22"/>
-          <w:szCs w:val="22"/>
-        </w:rPr>
-        <w:tab/>
-      </w:r>
-      <w:r>
-        <w:rPr>
-          <w:rFonts w:ascii="Arial" w:hAnsi="Arial" w:cs="Arial"/>
-          <w:sz w:val="22"/>
-          <w:szCs w:val="22"/>
-        </w:rPr>
-        <w:tab/>
-      </w:r>
-      <w:r>
-        <w:rPr>
-          <w:rFonts w:ascii="Arial" w:hAnsi="Arial" w:cs="Arial"/>
-          <w:sz w:val="22"/>
-          <w:szCs w:val="22"/>
-        </w:rPr>
-        <w:tab/>
-      </w:r>
-      <w:r>
-        <w:rPr>
-          <w:rFonts w:ascii="Arial" w:hAnsi="Arial" w:cs="Arial"/>
-          <w:sz w:val="22"/>
-          <w:szCs w:val="22"/>
-        </w:rPr>
-        <w:tab/>
-      </w:r>
-      <w:r>
-        <w:rPr>
-          <w:rFonts w:ascii="Arial" w:hAnsi="Arial" w:cs="Arial"/>
-          <w:sz w:val="22"/>
-          <w:szCs w:val="22"/>
-        </w:rPr>
-        <w:tab/>
-        <w:t>.................................</w:t>
-      </w:r>
-    </w:p>
-    <w:p>
-      <w:pPr>
-        <w:spacing w:line="216" w:lineRule="auto"/>
-        <w:rPr>
-          <w:rFonts w:ascii="Arial" w:hAnsi="Arial" w:cs="Arial"/>
-          <w:noProof/>
-          <w:color w:val="000000"/>
-          <w:sz w:val="22"/>
-          <w:szCs w:val="22"/>
-        </w:rPr>
-      </w:pPr>
-    </w:p>
-    <w:p>
-      <w:pPr>
-        <w:spacing w:line="216" w:lineRule="auto"/>
-        <w:rPr>
-          <w:rFonts w:ascii="Arial" w:hAnsi="Arial" w:cs="Arial"/>
-          <w:b/>
-          <w:noProof/>
-          <w:color w:val="000000"/>
-          <w:sz w:val="22"/>
-          <w:szCs w:val="22"/>
-        </w:rPr>
-      </w:pPr>
-    </w:p>
-    <w:p>
-      <w:pPr>
-        <w:spacing w:line="216" w:lineRule="auto"/>
-        <w:rPr>
-          <w:rFonts w:ascii="Arial" w:hAnsi="Arial" w:cs="Arial"/>
-          <w:b/>
-          <w:noProof/>
-          <w:color w:val="000000"/>
-          <w:sz w:val="22"/>
-          <w:szCs w:val="22"/>
-        </w:rPr>
-      </w:pPr>
-    </w:p>
-    <w:p>
-      <w:pPr>
-        <w:spacing w:line="216" w:lineRule="auto"/>
-        <w:rPr>
-          <w:rFonts w:ascii="Arial" w:hAnsi="Arial" w:cs="Arial"/>
-          <w:b/>
-          <w:noProof/>
-          <w:color w:val="000000"/>
-          <w:sz w:val="22"/>
-          <w:szCs w:val="22"/>
-        </w:rPr>
-      </w:pPr>
-      <w:r>
-        <w:rPr>
-          <w:rFonts w:ascii="Arial" w:hAnsi="Arial" w:cs="Arial"/>
-          <w:noProof/>
-          <w:color w:val="000000"/>
-          <w:sz w:val="22"/>
-          <w:szCs w:val="22"/>
-        </w:rPr>
-        <w:t xml:space="preserve">SIGNED by </w:t>
-      </w:r>
-      <w:proofErr w:type="spellStart"/>
-      <w:r>
-        <w:rPr>
-          <w:rFonts w:ascii="Arial" w:hAnsi="Arial" w:cs="Arial"/>
-          <w:b/>
-        </w:rPr>
-        <w:t>Geunyeong</w:t>
-      </w:r>
-      <w:proofErr w:type="spellEnd"/>
-      <w:r>
-        <w:rPr>
-          <w:rFonts w:ascii="Arial" w:hAnsi="Arial" w:cs="Arial"/>
-          <w:b/>
-        </w:rPr>
-        <w:t xml:space="preserve"> Kim</w:t>
-      </w:r>
-      <w:r>
-        <w:rPr>
-          <w:rFonts w:ascii="Arial" w:hAnsi="Arial" w:cs="Arial"/>
-          <w:sz w:val="22"/>
-          <w:szCs w:val="22"/>
-        </w:rPr>
-        <w:tab/>
-      </w:r>
-      <w:r>
-        <w:rPr>
-          <w:rFonts w:ascii="Arial" w:hAnsi="Arial" w:cs="Arial"/>
-          <w:sz w:val="22"/>
-          <w:szCs w:val="22"/>
-        </w:rPr>
-        <w:tab/>
-      </w:r>
-      <w:r>
-        <w:rPr>
-          <w:rFonts w:ascii="Arial" w:hAnsi="Arial" w:cs="Arial"/>
-          <w:sz w:val="22"/>
-          <w:szCs w:val="22"/>
-        </w:rPr>
-        <w:tab/>
-      </w:r>
-      <w:r>
-        <w:rPr>
-          <w:rFonts w:ascii="Arial" w:hAnsi="Arial" w:cs="Arial"/>
-          <w:sz w:val="22"/>
-          <w:szCs w:val="22"/>
-        </w:rPr>
-        <w:tab/>
-      </w:r>
-      <w:r>
-        <w:rPr>
-          <w:rFonts w:ascii="Arial" w:hAnsi="Arial" w:cs="Arial"/>
-          <w:sz w:val="22"/>
-          <w:szCs w:val="22"/>
-        </w:rPr>
-        <w:tab/>
-      </w:r>
-      <w:r>
-        <w:rPr>
-          <w:rFonts w:ascii="Arial" w:hAnsi="Arial" w:cs="Arial"/>
-          <w:sz w:val="22"/>
-          <w:szCs w:val="22"/>
-        </w:rPr>
-        <w:tab/>
-      </w:r>
-      <w:r>
-        <w:rPr>
-          <w:rFonts w:ascii="Arial" w:hAnsi="Arial" w:cs="Arial"/>
-          <w:sz w:val="22"/>
-          <w:szCs w:val="22"/>
-        </w:rPr>
-        <w:tab/>
-        <w:t>.................................</w:t>
-      </w:r>
-    </w:p>
-    <w:p>
-      <w:pPr>
-        <w:spacing w:line="216" w:lineRule="auto"/>
-        <w:rPr>
-          <w:rFonts w:ascii="Arial" w:hAnsi="Arial" w:cs="Arial"/>
-          <w:b/>
-          <w:noProof/>
-          <w:color w:val="000000"/>
-          <w:sz w:val="22"/>
-          <w:szCs w:val="22"/>
-        </w:rPr>
-      </w:pPr>
-    </w:p>
-    <w:p>
-      <w:pPr>
-        <w:spacing w:line="216" w:lineRule="auto"/>
-        <w:rPr>
-          <w:rFonts w:ascii="Arial" w:hAnsi="Arial" w:cs="Arial"/>
-          <w:noProof/>
-          <w:color w:val="000000"/>
-          <w:sz w:val="22"/>
-          <w:szCs w:val="22"/>
-        </w:rPr>
-      </w:pPr>
-    </w:p>
-    <w:p>
-      <w:pPr>
-        <w:spacing w:line="216" w:lineRule="auto"/>
-        <w:rPr>
-          <w:rFonts w:ascii="Arial" w:hAnsi="Arial" w:cs="Arial"/>
-          <w:noProof/>
-          <w:color w:val="000000"/>
-          <w:sz w:val="22"/>
-          <w:szCs w:val="22"/>
-        </w:rPr>
-      </w:pPr>
-    </w:p>
-    <w:p>
-      <w:pPr>
-        <w:spacing w:line="216" w:lineRule="auto"/>
-        <w:rPr>
-          <w:rFonts w:ascii="Arial" w:hAnsi="Arial" w:cs="Arial"/>
-          <w:sz w:val="22"/>
-          <w:szCs w:val="22"/>
-        </w:rPr>
-      </w:pPr>
-      <w:r>
-        <w:rPr>
-          <w:rFonts w:ascii="Arial" w:hAnsi="Arial" w:cs="Arial"/>
-          <w:noProof/>
-          <w:color w:val="000000"/>
-          <w:sz w:val="22"/>
-          <w:szCs w:val="22"/>
-        </w:rPr>
-        <w:t>SIGNED by</w:t>
-      </w:r>
-      <w:r>
-        <w:rPr>
-          <w:rFonts w:ascii="Arial" w:hAnsi="Arial" w:cs="Arial"/>
-          <w:noProof/>
-          <w:color w:val="000000"/>
-          <w:sz w:val="22"/>
-          <w:szCs w:val="22"/>
-        </w:rPr>
-        <w:t xml:space="preserve"> </w:t>
-      </w:r>
-      <w:proofErr w:type="spellStart"/>
-      <w:r>
-        <w:rPr>
-          <w:rFonts w:ascii="Arial" w:hAnsi="Arial" w:cs="Arial"/>
-          <w:b/>
-        </w:rPr>
-        <w:t>Zhiyuan</w:t>
-      </w:r>
-      <w:proofErr w:type="spellEnd"/>
-      <w:r>
-        <w:rPr>
-          <w:rFonts w:ascii="Arial" w:hAnsi="Arial" w:cs="Arial"/>
-          <w:b/>
-        </w:rPr>
-        <w:t xml:space="preserve"> Pang</w:t>
-      </w:r>
-      <w:r>
-        <w:rPr>
-          <w:rFonts w:ascii="Arial" w:hAnsi="Arial" w:cs="Arial"/>
-          <w:noProof/>
-          <w:color w:val="000000"/>
-          <w:sz w:val="22"/>
-          <w:szCs w:val="22"/>
-        </w:rPr>
-        <w:tab/>
-      </w:r>
-      <w:r>
-        <w:rPr>
-          <w:rFonts w:ascii="Arial" w:hAnsi="Arial" w:cs="Arial"/>
-          <w:noProof/>
-          <w:color w:val="000000"/>
-          <w:sz w:val="22"/>
-          <w:szCs w:val="22"/>
-        </w:rPr>
-        <w:tab/>
-      </w:r>
-      <w:r>
-        <w:rPr>
-          <w:rFonts w:ascii="Arial" w:hAnsi="Arial" w:cs="Arial"/>
-          <w:noProof/>
-          <w:color w:val="000000"/>
-          <w:sz w:val="22"/>
-          <w:szCs w:val="22"/>
-        </w:rPr>
-        <w:tab/>
-      </w:r>
-      <w:r>
-        <w:rPr>
-          <w:rFonts w:ascii="Arial" w:hAnsi="Arial" w:cs="Arial"/>
-          <w:sz w:val="22"/>
-          <w:szCs w:val="22"/>
-        </w:rPr>
-        <w:tab/>
-      </w:r>
-      <w:r>
-        <w:rPr>
-          <w:rFonts w:ascii="Arial" w:hAnsi="Arial" w:cs="Arial"/>
-          <w:sz w:val="22"/>
-          <w:szCs w:val="22"/>
-        </w:rPr>
-        <w:tab/>
-      </w:r>
-      <w:r>
-        <w:rPr>
-          <w:rFonts w:ascii="Arial" w:hAnsi="Arial" w:cs="Arial"/>
-          <w:sz w:val="22"/>
-          <w:szCs w:val="22"/>
-        </w:rPr>
-        <w:tab/>
-      </w:r>
-      <w:r>
-        <w:rPr>
-          <w:rFonts w:ascii="Arial" w:hAnsi="Arial" w:cs="Arial"/>
-          <w:sz w:val="22"/>
-          <w:szCs w:val="22"/>
-        </w:rPr>
-        <w:tab/>
-      </w:r>
-      <w:r>
-        <w:rPr>
-          <w:rFonts w:ascii="Arial" w:hAnsi="Arial" w:cs="Arial"/>
-          <w:sz w:val="22"/>
-          <w:szCs w:val="22"/>
-        </w:rPr>
-        <w:tab/>
-        <w:t>.................................</w:t>
-      </w:r>
-    </w:p>
-    <w:p>
-      <w:pPr>
-        <w:spacing w:line="216" w:lineRule="auto"/>
-        <w:rPr>
-          <w:rFonts w:ascii="Arial" w:hAnsi="Arial" w:cs="Arial"/>
-          <w:noProof/>
-          <w:color w:val="000000"/>
-          <w:sz w:val="22"/>
-          <w:szCs w:val="22"/>
-        </w:rPr>
-      </w:pPr>
-    </w:p>
-    <w:p>
-      <w:pPr>
-        <w:spacing w:line="216" w:lineRule="auto"/>
-        <w:rPr>
-          <w:rFonts w:ascii="Arial" w:hAnsi="Arial" w:cs="Arial"/>
-          <w:b/>
-          <w:noProof/>
-          <w:color w:val="000000"/>
-          <w:sz w:val="22"/>
-          <w:szCs w:val="22"/>
-        </w:rPr>
-      </w:pPr>
-    </w:p>
-    <w:p>
-      <w:pPr>
-        <w:spacing w:line="216" w:lineRule="auto"/>
-        <w:rPr>
-          <w:rFonts w:ascii="Arial" w:hAnsi="Arial" w:cs="Arial"/>
-          <w:b/>
-          <w:noProof/>
-          <w:color w:val="000000"/>
-          <w:sz w:val="22"/>
-          <w:szCs w:val="22"/>
-        </w:rPr>
-      </w:pPr>
-    </w:p>
-    <w:p>
-      <w:pPr>
-        <w:spacing w:line="216" w:lineRule="auto"/>
-        <w:rPr>
-          <w:rFonts w:ascii="Arial" w:hAnsi="Arial" w:cs="Arial"/>
-          <w:sz w:val="22"/>
-          <w:szCs w:val="22"/>
-        </w:rPr>
-      </w:pPr>
-      <w:r>
-        <w:rPr>
-          <w:rFonts w:ascii="Arial" w:hAnsi="Arial" w:cs="Arial"/>
-          <w:noProof/>
-          <w:color w:val="000000"/>
-          <w:sz w:val="22"/>
-          <w:szCs w:val="22"/>
-        </w:rPr>
-        <w:t xml:space="preserve">SIGNED </w:t>
-      </w:r>
-      <w:r>
-        <w:rPr>
-          <w:rFonts w:ascii="Arial" w:hAnsi="Arial" w:cs="Arial"/>
-          <w:noProof/>
-          <w:color w:val="000000"/>
-          <w:sz w:val="22"/>
-          <w:szCs w:val="22"/>
-        </w:rPr>
-        <w:t xml:space="preserve">by </w:t>
-      </w:r>
-      <w:proofErr w:type="spellStart"/>
-      <w:r>
-        <w:rPr>
-          <w:rFonts w:ascii="Arial" w:hAnsi="Arial" w:cs="Arial"/>
-          <w:b/>
-        </w:rPr>
-        <w:t>Haokun</w:t>
-      </w:r>
-      <w:proofErr w:type="spellEnd"/>
-      <w:r>
-        <w:rPr>
-          <w:rFonts w:ascii="Arial" w:hAnsi="Arial" w:cs="Arial"/>
-          <w:b/>
-        </w:rPr>
-        <w:t xml:space="preserve"> Sun</w:t>
-      </w:r>
-      <w:r>
-        <w:rPr>
-          <w:rFonts w:ascii="Arial" w:hAnsi="Arial" w:cs="Arial"/>
-          <w:noProof/>
-          <w:color w:val="000000"/>
-          <w:sz w:val="22"/>
-          <w:szCs w:val="22"/>
-        </w:rPr>
-        <w:tab/>
-      </w:r>
-      <w:r>
-        <w:rPr>
-          <w:rFonts w:ascii="Arial" w:hAnsi="Arial" w:cs="Arial"/>
-          <w:noProof/>
-          <w:color w:val="000000"/>
-          <w:sz w:val="22"/>
-          <w:szCs w:val="22"/>
-        </w:rPr>
-        <w:tab/>
-      </w:r>
-      <w:r>
-        <w:rPr>
-          <w:rFonts w:ascii="Arial" w:hAnsi="Arial" w:cs="Arial"/>
-          <w:sz w:val="22"/>
-          <w:szCs w:val="22"/>
-        </w:rPr>
-        <w:tab/>
-      </w:r>
-      <w:r>
-        <w:rPr>
-          <w:rFonts w:ascii="Arial" w:hAnsi="Arial" w:cs="Arial"/>
-          <w:sz w:val="22"/>
-          <w:szCs w:val="22"/>
-        </w:rPr>
-        <w:tab/>
-      </w:r>
-      <w:r>
-        <w:rPr>
-          <w:rFonts w:ascii="Arial" w:hAnsi="Arial" w:cs="Arial"/>
-          <w:sz w:val="22"/>
-          <w:szCs w:val="22"/>
-        </w:rPr>
-        <w:tab/>
-      </w:r>
-      <w:r>
-        <w:rPr>
-          <w:rFonts w:ascii="Arial" w:hAnsi="Arial" w:cs="Arial"/>
-          <w:sz w:val="22"/>
-          <w:szCs w:val="22"/>
-        </w:rPr>
-        <w:tab/>
-      </w:r>
-      <w:r>
-        <w:rPr>
-          <w:rFonts w:ascii="Arial" w:hAnsi="Arial" w:cs="Arial"/>
-          <w:sz w:val="22"/>
-          <w:szCs w:val="22"/>
-        </w:rPr>
-        <w:tab/>
-      </w:r>
-      <w:r>
-        <w:rPr>
-          <w:rFonts w:ascii="Arial" w:hAnsi="Arial" w:cs="Arial"/>
-          <w:sz w:val="22"/>
-          <w:szCs w:val="22"/>
-        </w:rPr>
-        <w:tab/>
-      </w:r>
-      <w:r>
-        <w:rPr>
-          <w:rFonts w:ascii="Arial" w:hAnsi="Arial" w:cs="Arial"/>
-          <w:sz w:val="22"/>
-          <w:szCs w:val="22"/>
-        </w:rPr>
-        <w:t>.................................</w:t>
-      </w:r>
-    </w:p>
-    <w:p>
-      <w:pPr>
-        <w:rPr>
-          <w:rFonts w:ascii="Arial" w:hAnsi="Arial" w:cs="Arial"/>
-          <w:noProof/>
-          <w:color w:val="000000"/>
-          <w:sz w:val="22"/>
-          <w:szCs w:val="22"/>
-        </w:rPr>
-      </w:pPr>
+        <w:lastRenderedPageBreak/>
+        <w:drawing>
+          <wp:inline distT="0" distB="0" distL="0" distR="0" wp14:anchorId="4A057F98" wp14:editId="65C2FBBA">
+            <wp:extent cx="6332220" cy="3696335"/>
+            <wp:effectExtent l="0" t="0" r="0" b="0"/>
+            <wp:docPr id="1" name="Picture 1" descr="Text, letter&#10;&#10;Description automatically generated"/>
+            <wp:cNvGraphicFramePr>
+              <a:graphicFrameLocks xmlns:a="http://schemas.openxmlformats.org/drawingml/2006/main" noChangeAspect="1"/>
+            </wp:cNvGraphicFramePr>
+            <a:graphic xmlns:a="http://schemas.openxmlformats.org/drawingml/2006/main">
+              <a:graphicData uri="http://schemas.openxmlformats.org/drawingml/2006/picture">
+                <pic:pic xmlns:pic="http://schemas.openxmlformats.org/drawingml/2006/picture">
+                  <pic:nvPicPr>
+                    <pic:cNvPr id="1" name="Picture 1" descr="Text, letter&#10;&#10;Description automatically generated"/>
+                    <pic:cNvPicPr/>
+                  </pic:nvPicPr>
+                  <pic:blipFill>
+                    <a:blip r:embed="rId7"/>
+                    <a:stretch>
+                      <a:fillRect/>
+                    </a:stretch>
+                  </pic:blipFill>
+                  <pic:spPr>
+                    <a:xfrm>
+                      <a:off x="0" y="0"/>
+                      <a:ext cx="6332220" cy="3696335"/>
+                    </a:xfrm>
+                    <a:prstGeom prst="rect">
+                      <a:avLst/>
+                    </a:prstGeom>
+                  </pic:spPr>
+                </pic:pic>
+              </a:graphicData>
+            </a:graphic>
+          </wp:inline>
+        </w:drawing>
+      </w:r>
     </w:p>
     <w:p>
       <w:pPr>
@@ -9396,12 +7802,12 @@
       </w:pPr>
     </w:p>
     <w:sectPr>
-      <w:headerReference w:type="even" r:id="rId7"/>
-      <w:headerReference w:type="default" r:id="rId8"/>
-      <w:footerReference w:type="even" r:id="rId9"/>
-      <w:footerReference w:type="default" r:id="rId10"/>
-      <w:headerReference w:type="first" r:id="rId11"/>
-      <w:footerReference w:type="first" r:id="rId12"/>
+      <w:headerReference w:type="even" r:id="rId8"/>
+      <w:headerReference w:type="default" r:id="rId9"/>
+      <w:footerReference w:type="even" r:id="rId10"/>
+      <w:footerReference w:type="default" r:id="rId11"/>
+      <w:headerReference w:type="first" r:id="rId12"/>
+      <w:footerReference w:type="first" r:id="rId13"/>
       <w:pgSz w:w="12240" w:h="15840"/>
       <w:pgMar w:top="1134" w:right="1134" w:bottom="1134" w:left="1134" w:header="720" w:footer="720" w:gutter="0"/>
       <w:cols w:space="720"/>

</xml_diff>